<commit_message>
Importing texture of Cubo
</commit_message>
<xml_diff>
--- a/Artigo-TCC-NataliaSensWeise.docx
+++ b/Artigo-TCC-NataliaSensWeise.docx
@@ -227,23 +227,7 @@
       <w:bookmarkEnd w:id="7"/>
       <w:bookmarkEnd w:id="8"/>
       <w:r>
-        <w:t xml:space="preserve">Conforme dito por </w:t>
-      </w:r>
-      <w:proofErr w:type="spellStart"/>
-      <w:r>
-        <w:t>Manssour</w:t>
-      </w:r>
-      <w:proofErr w:type="spellEnd"/>
-      <w:r>
-        <w:t xml:space="preserve"> e Cohen (2006, p. 1), a Computação Gráfica (CG) “é uma área da Ciência da Computação que se dedica ao estudo e desenvolvimento de técnicas e algoritmos para a geração (síntese) de imagens através do computador.”. Para realizar as devidas transformações nas imagens, é preciso fazer uso da matriz de transformação, que é responsável por proporcionar escala, rotação e translação aos objetos gráficos da cena. Também é necessário o conhecimento de outros assuntos dentro dessa temática, sendo eles: grafo de cena, objetos gráficos, transformações geométricas homogêneas (matriz de transformação), câmera sintética e iluminação. Contudo, ainda é preciso que se tenha uma boa fundamentação teórica em geometria, visto que os conceitos de CG se baseiam nessa área da matemática (Azevedo; </w:t>
-      </w:r>
-      <w:proofErr w:type="spellStart"/>
-      <w:r>
-        <w:t>Conci</w:t>
-      </w:r>
-      <w:proofErr w:type="spellEnd"/>
-      <w:r>
-        <w:t>; Vasconcelos, 2022).</w:t>
+        <w:t>Conforme dito por Manssour e Cohen (2006, p. 1), a Computação Gráfica (CG) “é uma área da Ciência da Computação que se dedica ao estudo e desenvolvimento de técnicas e algoritmos para a geração (síntese) de imagens através do computador.”. Para realizar as devidas transformações nas imagens, é preciso fazer uso da matriz de transformação, que é responsável por proporcionar escala, rotação e translação aos objetos gráficos da cena. Também é necessário o conhecimento de outros assuntos dentro dessa temática, sendo eles: grafo de cena, objetos gráficos, transformações geométricas homogêneas (matriz de transformação), câmera sintética e iluminação. Contudo, ainda é preciso que se tenha uma boa fundamentação teórica em geometria, visto que os conceitos de CG se baseiam nessa área da matemática (Azevedo; Conci; Vasconcelos, 2022).</w:t>
       </w:r>
     </w:p>
     <w:p>
@@ -253,13 +237,8 @@
       <w:r>
         <w:t xml:space="preserve">Como </w:t>
       </w:r>
-      <w:proofErr w:type="spellStart"/>
-      <w:r>
-        <w:t>Settimy</w:t>
-      </w:r>
-      <w:proofErr w:type="spellEnd"/>
-      <w:r>
-        <w:t xml:space="preserve"> e Bairral (2020)</w:t>
+      <w:r>
+        <w:t>Settimy e Bairral (2020)</w:t>
       </w:r>
       <w:r>
         <w:t xml:space="preserve"> observaram, os alunos possuem </w:t>
@@ -273,35 +252,14 @@
       <w:r>
         <w:t xml:space="preserve"> na abstração do espaço 3D pelo fato do ensino básico não abordar a Geometria de forma mais clara e aprofundada. Segundo </w:t>
       </w:r>
-      <w:proofErr w:type="spellStart"/>
-      <w:r>
-        <w:t>Settimy</w:t>
-      </w:r>
-      <w:proofErr w:type="spellEnd"/>
-      <w:r>
-        <w:t xml:space="preserve"> e Bairral (2020</w:t>
-      </w:r>
-      <w:r>
-        <w:t xml:space="preserve">, p. 3), “a Geometria é um campo fértil para perceber e entender as formas geométricas presentes em nosso cotidiano, sendo possível desenvolver habilidades importantes como a experimentação, representação, descrição e argumentação [...]”, sendo fundamental para o entendimento de CG. Dentre as diversas ferramentas de apoio existentes, uma que se destaca no âmbito da Geometria é o </w:t>
-      </w:r>
-      <w:proofErr w:type="spellStart"/>
-      <w:r>
-        <w:t>Geogebra</w:t>
-      </w:r>
-      <w:proofErr w:type="spellEnd"/>
-      <w:r>
-        <w:t xml:space="preserve"> 3D, que permite criar objetos 3D e manipular os valores de suas propriedades, o que contribui muito para o aprendizado da matéria como visto </w:t>
-      </w:r>
-      <w:r>
-        <w:t xml:space="preserve">por </w:t>
-      </w:r>
-      <w:proofErr w:type="spellStart"/>
-      <w:r>
-        <w:t>Fassarella</w:t>
-      </w:r>
-      <w:proofErr w:type="spellEnd"/>
-      <w:r>
-        <w:t xml:space="preserve"> e Rocha (2018).</w:t>
+      <w:r>
+        <w:t>Settimy e Bairral (2020</w:t>
+      </w:r>
+      <w:r>
+        <w:t xml:space="preserve">, p. 3), “a Geometria é um campo fértil para perceber e entender as formas geométricas presentes em nosso cotidiano, sendo possível desenvolver habilidades importantes como a experimentação, representação, descrição e argumentação [...]”, sendo fundamental para o entendimento de CG. Dentre as diversas ferramentas de apoio existentes, uma que se destaca no âmbito da Geometria é o Geogebra 3D, que permite criar objetos 3D e manipular os valores de suas propriedades, o que contribui muito para o aprendizado da matéria como visto </w:t>
+      </w:r>
+      <w:r>
+        <w:t>por Fassarella e Rocha (2018).</w:t>
       </w:r>
     </w:p>
     <w:p>
@@ -309,23 +267,7 @@
         <w:pStyle w:val="TF-TEXTO"/>
       </w:pPr>
       <w:r>
-        <w:t xml:space="preserve">Outro material de apoio que se sobressai é o </w:t>
-      </w:r>
-      <w:proofErr w:type="spellStart"/>
-      <w:r>
-        <w:t>VisEdu</w:t>
-      </w:r>
-      <w:proofErr w:type="spellEnd"/>
-      <w:r>
-        <w:t xml:space="preserve">-CG, construído por </w:t>
-      </w:r>
-      <w:proofErr w:type="spellStart"/>
-      <w:r>
-        <w:t>Buttenberg</w:t>
-      </w:r>
-      <w:proofErr w:type="spellEnd"/>
-      <w:r>
-        <w:t xml:space="preserve"> (2020) com o objetivo de auxiliar os alunos da </w:t>
+        <w:t xml:space="preserve">Outro material de apoio que se sobressai é o VisEdu-CG, construído por Buttenberg (2020) com o objetivo de auxiliar os alunos da </w:t>
       </w:r>
       <w:r>
         <w:t>Fundação Universidade Regional de Blumenau (FURB)</w:t>
@@ -339,11 +281,9 @@
       <w:r>
         <w:t xml:space="preserve">, na qual o usuário pega os blocos para programar; </w:t>
       </w:r>
-      <w:proofErr w:type="spellStart"/>
       <w:r>
         <w:t>Renderer</w:t>
       </w:r>
-      <w:proofErr w:type="spellEnd"/>
       <w:r>
         <w:t xml:space="preserve">, em que o usuário deposita as peças que coletou na Fábrica de Peças; </w:t>
       </w:r>
@@ -366,15 +306,7 @@
         <w:t>Visualizador</w:t>
       </w:r>
       <w:r>
-        <w:t xml:space="preserve">, que mostra o resultado da execução do que foi projetado pelo usuário. Todavia, nem todos os objetivos propostos por </w:t>
-      </w:r>
-      <w:proofErr w:type="spellStart"/>
-      <w:r>
-        <w:t>Buttenberg</w:t>
-      </w:r>
-      <w:proofErr w:type="spellEnd"/>
-      <w:r>
-        <w:t xml:space="preserve"> (2020) foram concluídos. Algumas funcionalidades propostas, como os objetos </w:t>
+        <w:t xml:space="preserve">, que mostra o resultado da execução do que foi projetado pelo usuário. Todavia, nem todos os objetivos propostos por Buttenberg (2020) foram concluídos. Algumas funcionalidades propostas, como os objetos </w:t>
       </w:r>
       <w:r>
         <w:t>Polígono</w:t>
@@ -382,11 +314,9 @@
       <w:r>
         <w:t xml:space="preserve"> e </w:t>
       </w:r>
-      <w:proofErr w:type="spellStart"/>
       <w:r>
         <w:t>Spline</w:t>
       </w:r>
-      <w:proofErr w:type="spellEnd"/>
       <w:r>
         <w:t xml:space="preserve"> e</w:t>
       </w:r>
@@ -420,23 +350,7 @@
         <w:pStyle w:val="TF-TEXTO"/>
       </w:pPr>
       <w:r>
-        <w:t xml:space="preserve">Sendo assim, esse projeto visa auxiliar os alunos de CG a entenderem os assuntos abordados em aula continuando com o desenvolvimento do antigo </w:t>
-      </w:r>
-      <w:proofErr w:type="spellStart"/>
-      <w:r>
-        <w:t>VisEdu</w:t>
-      </w:r>
-      <w:proofErr w:type="spellEnd"/>
-      <w:r>
-        <w:t>-CG (</w:t>
-      </w:r>
-      <w:proofErr w:type="spellStart"/>
-      <w:r>
-        <w:t>Buttenberg</w:t>
-      </w:r>
-      <w:proofErr w:type="spellEnd"/>
-      <w:r>
-        <w:t xml:space="preserve">, 2020), implementando as funcionalidades faltantes e trazendo novas, como a interface com mudança de tema (claro e escuro) para o usuário escolher o que mais lhe agrada à vista, além de exercícios para fixação do conteúdo e um tutorial mais completo. </w:t>
+        <w:t xml:space="preserve">Sendo assim, esse projeto visa auxiliar os alunos de CG a entenderem os assuntos abordados em aula continuando com o desenvolvimento do antigo VisEdu-CG (Buttenberg, 2020), implementando as funcionalidades faltantes e trazendo novas, como a interface com mudança de tema (claro e escuro) para o usuário escolher o que mais lhe agrada à vista, além de exercícios para fixação do conteúdo e um tutorial mais completo. </w:t>
       </w:r>
     </w:p>
     <w:p>
@@ -480,23 +394,7 @@
         <w:pStyle w:val="TF-TEXTO"/>
       </w:pPr>
       <w:r>
-        <w:t xml:space="preserve">O objetivo principal deste trabalho é disponibilizar uma nova versão do </w:t>
-      </w:r>
-      <w:proofErr w:type="spellStart"/>
-      <w:r>
-        <w:t>VisEdu</w:t>
-      </w:r>
-      <w:proofErr w:type="spellEnd"/>
-      <w:r>
-        <w:t xml:space="preserve">-CG, agora chamado de ambiente </w:t>
-      </w:r>
-      <w:proofErr w:type="spellStart"/>
-      <w:r>
-        <w:t>GRÁfico</w:t>
-      </w:r>
-      <w:proofErr w:type="spellEnd"/>
-      <w:r>
-        <w:t xml:space="preserve"> de Desenvolvimento para Ensino de computação gráfica (GRADE), para ser utilizado na disciplina de Computação Gráfica na forma de material de apoio.</w:t>
+        <w:t>O objetivo principal deste trabalho é disponibilizar uma nova versão do VisEdu-CG, agora chamado de ambiente GRÁfico de Desenvolvimento para Ensino de computação gráfica (GRADE), para ser utilizado na disciplina de Computação Gráfica na forma de material de apoio.</w:t>
       </w:r>
     </w:p>
     <w:p>
@@ -708,34 +606,16 @@
         <w:pStyle w:val="TF-TEXTO"/>
       </w:pPr>
       <w:r>
-        <w:t xml:space="preserve">Segundo Azevedo, </w:t>
-      </w:r>
-      <w:proofErr w:type="spellStart"/>
-      <w:r>
-        <w:t>Conci</w:t>
-      </w:r>
-      <w:proofErr w:type="spellEnd"/>
-      <w:r>
-        <w:t xml:space="preserve"> e Vasconcelos (2022, p. 35), “[...] a abstração matemática dita Sistema de Coordenadas é explorada pela Computação Gráfica como ferramenta que permite escolher e alterar a representação de objetos gráficos de maneira que for mais conveniente a cada operação de processamento visual.”. Como </w:t>
-      </w:r>
-      <w:proofErr w:type="spellStart"/>
-      <w:r>
-        <w:t>Settimy</w:t>
-      </w:r>
-      <w:proofErr w:type="spellEnd"/>
-      <w:r>
-        <w:t xml:space="preserve"> e Bairral (2020)</w:t>
+        <w:t xml:space="preserve">Segundo Azevedo, Conci e Vasconcelos (2022, p. 35), “[...] a abstração matemática dita Sistema de Coordenadas é explorada pela Computação Gráfica como ferramenta que permite escolher e alterar a representação de objetos gráficos de maneira que for mais conveniente a cada operação de processamento visual.”. Como </w:t>
+      </w:r>
+      <w:r>
+        <w:t>Settimy e Bairral (2020)</w:t>
       </w:r>
       <w:r>
         <w:t xml:space="preserve"> observaram, os alunos possuem dificuldade na abstração do espaço 3D pelo fato do ensino básico não abordar a geometria de forma mais clara e aprofundada. Segundo </w:t>
       </w:r>
-      <w:proofErr w:type="spellStart"/>
-      <w:r>
-        <w:t>Settimy</w:t>
-      </w:r>
-      <w:proofErr w:type="spellEnd"/>
-      <w:r>
-        <w:t xml:space="preserve"> e Bairral (2020</w:t>
+      <w:r>
+        <w:t>Settimy e Bairral (2020</w:t>
       </w:r>
       <w:r>
         <w:t xml:space="preserve">, p. 3), “[...] a Geometria é um campo fértil para perceber e entender as formas geométricas presentes em nosso cotidiano, sendo possível desenvolver habilidades importantes como a experimentação, representação, descrição e argumentação.”. </w:t>
@@ -755,51 +635,22 @@
         <w:t xml:space="preserve">se tem </w:t>
       </w:r>
       <w:r>
-        <w:t xml:space="preserve">o </w:t>
-      </w:r>
-      <w:proofErr w:type="spellStart"/>
-      <w:r>
-        <w:t>Geogebra</w:t>
-      </w:r>
-      <w:proofErr w:type="spellEnd"/>
-      <w:r>
-        <w:t xml:space="preserve"> 3D. </w:t>
+        <w:t xml:space="preserve">o Geogebra 3D. </w:t>
       </w:r>
       <w:r>
         <w:t xml:space="preserve">Com o </w:t>
       </w:r>
-      <w:proofErr w:type="spellStart"/>
-      <w:r>
-        <w:t>Geogebra</w:t>
-      </w:r>
-      <w:proofErr w:type="spellEnd"/>
-      <w:r>
-        <w:t xml:space="preserve"> 3D, os usuários podem construir qualquer figura geométrica 3D e manipular seus valores de escala, rotação e translação. Dessa forma, </w:t>
+      <w:r>
+        <w:t xml:space="preserve">Geogebra 3D, os usuários podem construir qualquer figura geométrica 3D e manipular seus valores de escala, rotação e translação. Dessa forma, </w:t>
       </w:r>
       <w:r>
         <w:t>utilizando esse espaço de visualização 3D, contribui</w:t>
       </w:r>
       <w:r>
-        <w:t xml:space="preserve"> mais com o aprendizado, conforme observado por </w:t>
-      </w:r>
-      <w:proofErr w:type="spellStart"/>
-      <w:r>
-        <w:t>Fassarella</w:t>
-      </w:r>
-      <w:proofErr w:type="spellEnd"/>
-      <w:r>
-        <w:t xml:space="preserve"> e Rocha (2018).</w:t>
-      </w:r>
-      <w:r>
-        <w:t xml:space="preserve"> Ao considerar que a Computação Gráfica se baseia fundamentalmente em Geometria, </w:t>
-      </w:r>
-      <w:proofErr w:type="spellStart"/>
-      <w:r>
-        <w:t>esta</w:t>
-      </w:r>
-      <w:proofErr w:type="spellEnd"/>
-      <w:r>
-        <w:t xml:space="preserve"> se torna indispensável para o aprendizado de CG.</w:t>
+        <w:t xml:space="preserve"> mais com o aprendizado, conforme observado por Fassarella e Rocha (2018).</w:t>
+      </w:r>
+      <w:r>
+        <w:t xml:space="preserve"> Ao considerar que a Computação Gráfica se baseia fundamentalmente em Geometria, esta se torna indispensável para o aprendizado de CG.</w:t>
       </w:r>
     </w:p>
     <w:p>
@@ -807,23 +658,7 @@
         <w:pStyle w:val="TF-TEXTO"/>
       </w:pPr>
       <w:r>
-        <w:t xml:space="preserve">Conforme observado por </w:t>
-      </w:r>
-      <w:proofErr w:type="spellStart"/>
-      <w:r>
-        <w:t>Settimy</w:t>
-      </w:r>
-      <w:proofErr w:type="spellEnd"/>
-      <w:r>
-        <w:t xml:space="preserve"> e Bairral (2020) e Azevedo, </w:t>
-      </w:r>
-      <w:proofErr w:type="spellStart"/>
-      <w:r>
-        <w:t>Conci</w:t>
-      </w:r>
-      <w:proofErr w:type="spellEnd"/>
-      <w:r>
-        <w:t xml:space="preserve"> e Vasconcelos (2022) isso se dá pelo fato de que, além de abstrair o espaço 3D, também é necessário entender o conceito de matriz de transformação homogênea e aplicá-la a objetos gráficos da cena, sendo necessário conhecimentos da área da geometria</w:t>
+        <w:t>Conforme observado por Settimy e Bairral (2020) e Azevedo, Conci e Vasconcelos (2022) isso se dá pelo fato de que, além de abstrair o espaço 3D, também é necessário entender o conceito de matriz de transformação homogênea e aplicá-la a objetos gráficos da cena, sendo necessário conhecimentos da área da geometria</w:t>
       </w:r>
     </w:p>
     <w:p>
@@ -841,23 +676,7 @@
         <w:pStyle w:val="TF-TEXTO"/>
       </w:pPr>
       <w:r>
-        <w:t xml:space="preserve">Conforme dito por </w:t>
-      </w:r>
-      <w:proofErr w:type="spellStart"/>
-      <w:r>
-        <w:t>Manssour</w:t>
-      </w:r>
-      <w:proofErr w:type="spellEnd"/>
-      <w:r>
-        <w:t xml:space="preserve"> e Cohen (2006, p. 1), computação gráfica "[...] é uma área da Ciência da Computação que se dedica ao estudo e desenvolvimento de técnicas e algoritmos para a geração (síntese) de imagens através do computador.". E, como visto por Azevedo, </w:t>
-      </w:r>
-      <w:proofErr w:type="spellStart"/>
-      <w:r>
-        <w:t>Conci</w:t>
-      </w:r>
-      <w:proofErr w:type="spellEnd"/>
-      <w:r>
-        <w:t xml:space="preserve"> e Vasconcelos (2022, p. 183), “isso se faz a partir da descrição da geometria dos objetos [...], dos materiais associados às suas superfícies [...], das fontes de luz e do modelo de representação da iluminação adotado, da definição de uma câmera virtual que estabelece a posição de observação de cena, [...].”. Sendo assim, para maior entendimento do assunto, é necessário o conhecimento de outros conceitos dentro dessa temática, sendo eles: grafo de cena, objetos gráficos, transformações geométricas homogêneas, câmera sintética e iluminação.</w:t>
+        <w:t>Conforme dito por Manssour e Cohen (2006, p. 1), computação gráfica "[...] é uma área da Ciência da Computação que se dedica ao estudo e desenvolvimento de técnicas e algoritmos para a geração (síntese) de imagens através do computador.". E, como visto por Azevedo, Conci e Vasconcelos (2022, p. 183), “isso se faz a partir da descrição da geometria dos objetos [...], dos materiais associados às suas superfícies [...], das fontes de luz e do modelo de representação da iluminação adotado, da definição de uma câmera virtual que estabelece a posição de observação de cena, [...].”. Sendo assim, para maior entendimento do assunto, é necessário o conhecimento de outros conceitos dentro dessa temática, sendo eles: grafo de cena, objetos gráficos, transformações geométricas homogêneas, câmera sintética e iluminação.</w:t>
       </w:r>
     </w:p>
     <w:p>
@@ -865,23 +684,7 @@
         <w:pStyle w:val="TF-TEXTO"/>
       </w:pPr>
       <w:r>
-        <w:t xml:space="preserve">Conforme Silva, Raposo e </w:t>
-      </w:r>
-      <w:proofErr w:type="spellStart"/>
-      <w:r>
-        <w:t>Gattas</w:t>
-      </w:r>
-      <w:proofErr w:type="spellEnd"/>
-      <w:r>
-        <w:t xml:space="preserve"> (2004, p. 3), “[...] grafos de cena são ferramentas conceituais para representação de ambientes virtuais tridimensionais nas aplicações de computação gráfica.”. Isso significa que o grafo é uma espécie de mapa para a cena construída, mostrando quais objetos gráficos fazem parte dela, quais objetos possuem filhos, quais suas características (cor, textura, posicionamento etc.). Azevedo, </w:t>
-      </w:r>
-      <w:proofErr w:type="spellStart"/>
-      <w:r>
-        <w:t>Conci</w:t>
-      </w:r>
-      <w:proofErr w:type="spellEnd"/>
-      <w:r>
-        <w:t xml:space="preserve"> e Vasconcelos (2022, p. 183) também afirmam que “[...] é comum que os objetos sejam descritos como malhas poligonais, compostas por conjuntos de vértices e arestas.”. Sendo assim, objetos gráficos são formas compostas por coordenadas que são mapeadas e representadas no mundo gráfico.</w:t>
+        <w:t>Conforme Silva, Raposo e Gattas (2004, p. 3), “[...] grafos de cena são ferramentas conceituais para representação de ambientes virtuais tridimensionais nas aplicações de computação gráfica.”. Isso significa que o grafo é uma espécie de mapa para a cena construída, mostrando quais objetos gráficos fazem parte dela, quais objetos possuem filhos, quais suas características (cor, textura, posicionamento etc.). Azevedo, Conci e Vasconcelos (2022, p. 183) também afirmam que “[...] é comum que os objetos sejam descritos como malhas poligonais, compostas por conjuntos de vértices e arestas.”. Sendo assim, objetos gráficos são formas compostas por coordenadas que são mapeadas e representadas no mundo gráfico.</w:t>
       </w:r>
     </w:p>
     <w:p>
@@ -889,27 +692,11 @@
         <w:pStyle w:val="TF-TEXTO"/>
       </w:pPr>
       <w:r>
-        <w:t xml:space="preserve">Para entender o conceito de transformações geométricas homogêneas, primeiro é preciso conceituar transformação em si. Conforme dito por Azevedo, </w:t>
-      </w:r>
-      <w:proofErr w:type="spellStart"/>
-      <w:r>
-        <w:t>Conci</w:t>
-      </w:r>
-      <w:proofErr w:type="spellEnd"/>
-      <w:r>
-        <w:t xml:space="preserve"> e Vasconcelos (2022, p. 52), transformação “[...] é qualquer função f que realiza um mapeamento de um conjunto de entrada, dito domínio, em um conjunto de saída, dito contradomínio.”. Dito isso, transformações geométricas homogêneas são funções que alteram o valor inicial das coordenadas e são aplicadas igualmente a todos os pontos de um objeto gráfico. Dentre as transformações existentes, destacam-se: rotação, escalamento e translação. A função de rotação é responsável por rotacionar os pontos, podendo ser no sentido horário ou anti-horário, para uma nova posição a partir da sua origem. Escalamento seria a transformação usada para alterar o tamanho de um objeto gráfico, podendo tanto aumentar quanto diminuir sua escala. Já a translação, é o módulo necessário para mudar a posição de um objeto a partir de sua origem. Esses três tipos de transformações são </w:t>
+        <w:t xml:space="preserve">Para entender o conceito de transformações geométricas homogêneas, primeiro é preciso conceituar transformação em si. Conforme dito por Azevedo, Conci e Vasconcelos (2022, p. 52), transformação “[...] é qualquer função f que realiza um mapeamento de um conjunto de entrada, dito domínio, em um conjunto de saída, dito contradomínio.”. Dito isso, transformações geométricas homogêneas são funções que alteram o valor inicial das coordenadas e são aplicadas igualmente a todos os pontos de um objeto gráfico. Dentre as transformações existentes, destacam-se: rotação, escalamento e translação. A função de rotação é responsável por rotacionar os pontos, podendo ser no sentido horário ou anti-horário, para uma nova posição a partir da sua origem. Escalamento seria a transformação usada para alterar o tamanho de um objeto gráfico, podendo tanto aumentar quanto diminuir sua escala. Já a translação, é o módulo necessário para mudar a posição de um objeto a partir de sua origem. Esses três tipos de transformações são </w:t>
       </w:r>
       <w:r>
         <w:lastRenderedPageBreak/>
-        <w:t xml:space="preserve">comumente usados em conjunto para se obter o resultado desejado e, por isso, acabam sendo complementares umas das outras (Azevedo; </w:t>
-      </w:r>
-      <w:proofErr w:type="spellStart"/>
-      <w:r>
-        <w:t>Conci</w:t>
-      </w:r>
-      <w:proofErr w:type="spellEnd"/>
-      <w:r>
-        <w:t>; Vasconcelos, 2022).</w:t>
+        <w:t>comumente usados em conjunto para se obter o resultado desejado e, por isso, acabam sendo complementares umas das outras (Azevedo; Conci; Vasconcelos, 2022).</w:t>
       </w:r>
     </w:p>
     <w:p>
@@ -917,23 +704,7 @@
         <w:pStyle w:val="TF-TEXTO"/>
       </w:pPr>
       <w:r>
-        <w:t xml:space="preserve">Uma câmera sintética, também conhecida como câmera virtual, “[...] define um ponto de vista sob o qual a cena será visualizada e com isso cria uma representação no sistema de Computação Gráfica para o observador da cena.” (Azevedo; </w:t>
-      </w:r>
-      <w:proofErr w:type="spellStart"/>
-      <w:r>
-        <w:t>Conci</w:t>
-      </w:r>
-      <w:proofErr w:type="spellEnd"/>
-      <w:r>
-        <w:t xml:space="preserve">; Vasconcelos, 2022, p. 38). Dessa forma, ela é necessária para a visualização dos objetos gráficos na cena. Vale ressaltar que apenas serão vistos em cena os objetos gráficos alinhados com o volume de visão da câmera, que seria toda a área visível a partir da sua localização. Para dispor devidamente a câmera, é preciso ter sua localização e orientação no espaço, o tipo de projeção que realizará e como ela interpretará os dados das imagens que serão visualizadas (Azevedo; </w:t>
-      </w:r>
-      <w:proofErr w:type="spellStart"/>
-      <w:r>
-        <w:t>Conci</w:t>
-      </w:r>
-      <w:proofErr w:type="spellEnd"/>
-      <w:r>
-        <w:t xml:space="preserve">; Vasconcelos, 2022). </w:t>
+        <w:t xml:space="preserve">Uma câmera sintética, também conhecida como câmera virtual, “[...] define um ponto de vista sob o qual a cena será visualizada e com isso cria uma representação no sistema de Computação Gráfica para o observador da cena.” (Azevedo; Conci; Vasconcelos, 2022, p. 38). Dessa forma, ela é necessária para a visualização dos objetos gráficos na cena. Vale ressaltar que apenas serão vistos em cena os objetos gráficos alinhados com o volume de visão da câmera, que seria toda a área visível a partir da sua localização. Para dispor devidamente a câmera, é preciso ter sua localização e orientação no espaço, o tipo de projeção que realizará e como ela interpretará os dados das imagens que serão visualizadas (Azevedo; Conci; Vasconcelos, 2022). </w:t>
       </w:r>
     </w:p>
     <w:p>
@@ -941,15 +712,7 @@
         <w:pStyle w:val="TF-TEXTO"/>
       </w:pPr>
       <w:r>
-        <w:t xml:space="preserve">Como a câmera fica na cena junto com os outros objetos, ela também é um objeto gráfico, sendo preciso definir suas coordenadas e sua orientação (para onde ela está olhando). A projeção trata sobre como o objeto gráfico será visto em cena, podendo ser do tipo paralela, que mantem a linha de projeção seguindo os pontos de forma paralela entre si (muito usado em projeção 2D), ou sob perspectiva, fazendo com que objetos mais próximos apareçam maiores do que os mais distantes do ponto de visualização (projeção mais usada no 3D). A forma em que a câmera interpretará se relaciona com os outros dois aspectos anteriores. Para projetar a imagem, é preciso saber seu centro (para inserir no lugar correto) e sua escala (para ficar do tamanho desejado), para então mostrá-la de forma adequada (Azevedo; </w:t>
-      </w:r>
-      <w:proofErr w:type="spellStart"/>
-      <w:r>
-        <w:t>Conci</w:t>
-      </w:r>
-      <w:proofErr w:type="spellEnd"/>
-      <w:r>
-        <w:t xml:space="preserve">; Vasconcelos, 2022). </w:t>
+        <w:t xml:space="preserve">Como a câmera fica na cena junto com os outros objetos, ela também é um objeto gráfico, sendo preciso definir suas coordenadas e sua orientação (para onde ela está olhando). A projeção trata sobre como o objeto gráfico será visto em cena, podendo ser do tipo paralela, que mantem a linha de projeção seguindo os pontos de forma paralela entre si (muito usado em projeção 2D), ou sob perspectiva, fazendo com que objetos mais próximos apareçam maiores do que os mais distantes do ponto de visualização (projeção mais usada no 3D). A forma em que a câmera interpretará se relaciona com os outros dois aspectos anteriores. Para projetar a imagem, é preciso saber seu centro (para inserir no lugar correto) e sua escala (para ficar do tamanho desejado), para então mostrá-la de forma adequada (Azevedo; Conci; Vasconcelos, 2022). </w:t>
       </w:r>
     </w:p>
     <w:p>
@@ -957,15 +720,7 @@
         <w:pStyle w:val="TF-TEXTO"/>
       </w:pPr>
       <w:r>
-        <w:t xml:space="preserve">Para que os objetos gráficos sejam percebidos em cena, é preciso a presença de iluminação para a percepção de suas cores e texturas. Existem quatro tipos de luz: a ambiente, a direcional, a pontual e a holofote. A luz ambiente é a mais comum e simples de se utilizar. Ela funciona como uma luz global, iluminando a cena de forma igualitária, permitindo que todos os objetos sejam visualizados, mas sem produzir grande efeitos de reflexão e sombreamento. A luz direcional é a utilizada para simular a luz solar: ela vem de um ponto em específico e segue a angulação, traçando raios paralelos de luz entre si. É importante lembrar que esse tipo de iluminação considera que todos os raios emitem quantidade equivalente de luz. A luz pontual é um ponto no espaço que ilumina em todas as direções e apresenta intensidades de luz diferentes conforme afastamento da origem. Por se tratar de um ponto, é usada para representar lâmpadas, explosões, entre outros tipos de objetos com pontos luminosos. Por fim, a luz holofote, como o próprio nome diz, é a luz proveniente de uma lâmpada do tipo holofote, iluminando apenas a região abrangente pelo seu ângulo de abertura, reduzindo de intensidade conforme afastamento (Azevedo; </w:t>
-      </w:r>
-      <w:proofErr w:type="spellStart"/>
-      <w:r>
-        <w:t>Conci</w:t>
-      </w:r>
-      <w:proofErr w:type="spellEnd"/>
-      <w:r>
-        <w:t xml:space="preserve">; Vasconcelos, 2022). </w:t>
+        <w:t xml:space="preserve">Para que os objetos gráficos sejam percebidos em cena, é preciso a presença de iluminação para a percepção de suas cores e texturas. Existem quatro tipos de luz: a ambiente, a direcional, a pontual e a holofote. A luz ambiente é a mais comum e simples de se utilizar. Ela funciona como uma luz global, iluminando a cena de forma igualitária, permitindo que todos os objetos sejam visualizados, mas sem produzir grande efeitos de reflexão e sombreamento. A luz direcional é a utilizada para simular a luz solar: ela vem de um ponto em específico e segue a angulação, traçando raios paralelos de luz entre si. É importante lembrar que esse tipo de iluminação considera que todos os raios emitem quantidade equivalente de luz. A luz pontual é um ponto no espaço que ilumina em todas as direções e apresenta intensidades de luz diferentes conforme afastamento da origem. Por se tratar de um ponto, é usada para representar lâmpadas, explosões, entre outros tipos de objetos com pontos luminosos. Por fim, a luz holofote, como o próprio nome diz, é a luz proveniente de uma lâmpada do tipo holofote, iluminando apenas a região abrangente pelo seu ângulo de abertura, reduzindo de intensidade conforme afastamento (Azevedo; Conci; Vasconcelos, 2022). </w:t>
       </w:r>
     </w:p>
     <w:p>
@@ -987,15 +742,7 @@
         <w:pStyle w:val="TF-TEXTO"/>
       </w:pPr>
       <w:r>
-        <w:t xml:space="preserve">Ao longo dos anos, o </w:t>
-      </w:r>
-      <w:proofErr w:type="spellStart"/>
-      <w:r>
-        <w:t>VisEdu</w:t>
-      </w:r>
-      <w:proofErr w:type="spellEnd"/>
-      <w:r>
-        <w:t>-CG já passou por diversas versões: tendo as duas primeiras em C++</w:t>
+        <w:t>Ao longo dos anos, o VisEdu-CG já passou por diversas versões: tendo as duas primeiras em C++</w:t>
       </w:r>
       <w:r>
         <w:t xml:space="preserve"> (Araújo, 2012; Schramm, 2012)</w:t>
@@ -1004,40 +751,16 @@
         <w:t>, as três seguintes em Three.js</w:t>
       </w:r>
       <w:r>
-        <w:t xml:space="preserve"> (Nunes, 2014; </w:t>
-      </w:r>
-      <w:proofErr w:type="spellStart"/>
-      <w:r>
-        <w:t>Montibeler</w:t>
-      </w:r>
-      <w:proofErr w:type="spellEnd"/>
-      <w:r>
-        <w:t>, 2014; Koehler, 2015)</w:t>
+        <w:t xml:space="preserve"> (Nunes, 2014; Montibeler, 2014; Koehler, 2015)</w:t>
       </w:r>
       <w:r>
         <w:t xml:space="preserve"> e a atual em Unity</w:t>
       </w:r>
       <w:r>
-        <w:t xml:space="preserve"> (</w:t>
-      </w:r>
-      <w:proofErr w:type="spellStart"/>
-      <w:r>
-        <w:t>Buttenberg</w:t>
-      </w:r>
-      <w:proofErr w:type="spellEnd"/>
-      <w:r>
-        <w:t>, 2020)</w:t>
-      </w:r>
-      <w:r>
-        <w:t xml:space="preserve">, cuja tecnologia se manterá nessa nova versão proposta. Inicialmente chamado de Adubo e posteriormente de </w:t>
-      </w:r>
-      <w:proofErr w:type="spellStart"/>
-      <w:r>
-        <w:t>VisEdu</w:t>
-      </w:r>
-      <w:proofErr w:type="spellEnd"/>
-      <w:r>
-        <w:t xml:space="preserve">-CG, a ferramenta surgiu com o objetivo de auxiliar os alunos da disciplina de Computação Gráfica do curso de Ciência da Computação da </w:t>
+        <w:t xml:space="preserve"> (Buttenberg, 2020)</w:t>
+      </w:r>
+      <w:r>
+        <w:t xml:space="preserve">, cuja tecnologia se manterá nessa nova versão proposta. Inicialmente chamado de Adubo e posteriormente de VisEdu-CG, a ferramenta surgiu com o objetivo de auxiliar os alunos da disciplina de Computação Gráfica do curso de Ciência da Computação da </w:t>
       </w:r>
       <w:r>
         <w:t>FURB</w:t>
@@ -1050,21 +773,8 @@
       <w:pPr>
         <w:pStyle w:val="TF-TEXTO"/>
       </w:pPr>
-      <w:proofErr w:type="spellStart"/>
-      <w:r>
-        <w:t>Buttenberg</w:t>
-      </w:r>
-      <w:proofErr w:type="spellEnd"/>
-      <w:r>
-        <w:t xml:space="preserve"> (2020) projetou a última versão do antigo nomeado </w:t>
-      </w:r>
-      <w:proofErr w:type="spellStart"/>
-      <w:r>
-        <w:t>VisEdu</w:t>
-      </w:r>
-      <w:proofErr w:type="spellEnd"/>
-      <w:r>
-        <w:t xml:space="preserve">-CG em Unity, na versão 2018.2.6f1, a fim de aprimorar para uma ferramenta mais popular. Ao inicializá-la, o usuário pode optar por um tutorial de sete passos para aprender a usar a ferramenta. Nesta ferramenta são apresentadas quatro seções de tela distintas: </w:t>
+      <w:r>
+        <w:t xml:space="preserve">Buttenberg (2020) projetou a última versão do antigo nomeado VisEdu-CG em Unity, na versão 2018.2.6f1, a fim de aprimorar para uma ferramenta mais popular. Ao inicializá-la, o usuário pode optar por um tutorial de sete passos para aprender a usar a ferramenta. Nesta ferramenta são apresentadas quatro seções de tela distintas: </w:t>
       </w:r>
       <w:r>
         <w:rPr>
@@ -1108,7 +818,6 @@
       <w:r>
         <w:t xml:space="preserve"> (a)), na qual o usuário pega os blocos para programar; </w:t>
       </w:r>
-      <w:proofErr w:type="spellStart"/>
       <w:r>
         <w:rPr>
           <w:rStyle w:val="TF-COURIER10"/>
@@ -1117,7 +826,6 @@
         </w:rPr>
         <w:t>Renderer</w:t>
       </w:r>
-      <w:proofErr w:type="spellEnd"/>
       <w:r>
         <w:rPr>
           <w:sz w:val="18"/>
@@ -1275,15 +983,7 @@
         <w:fldChar w:fldCharType="end"/>
       </w:r>
       <w:r>
-        <w:t xml:space="preserve"> - Tela inicial do </w:t>
-      </w:r>
-      <w:proofErr w:type="spellStart"/>
-      <w:r>
-        <w:t>VisEdu</w:t>
-      </w:r>
-      <w:proofErr w:type="spellEnd"/>
-      <w:r>
-        <w:t>-CG</w:t>
+        <w:t xml:space="preserve"> - Tela inicial do VisEdu-CG</w:t>
       </w:r>
     </w:p>
     <w:p>
@@ -1343,11 +1043,9 @@
       <w:r>
         <w:t xml:space="preserve">Fonte: </w:t>
       </w:r>
-      <w:proofErr w:type="spellStart"/>
       <w:r>
         <w:t>Buttenberg</w:t>
       </w:r>
-      <w:proofErr w:type="spellEnd"/>
       <w:r>
         <w:t xml:space="preserve"> (20</w:t>
       </w:r>
@@ -1462,7 +1160,6 @@
       <w:r>
         <w:t xml:space="preserve">, </w:t>
       </w:r>
-      <w:proofErr w:type="spellStart"/>
       <w:r>
         <w:rPr>
           <w:rStyle w:val="TF-COURIER10"/>
@@ -1471,7 +1168,6 @@
         </w:rPr>
         <w:t>Spline</w:t>
       </w:r>
-      <w:proofErr w:type="spellEnd"/>
       <w:r>
         <w:t xml:space="preserve">, </w:t>
       </w:r>
@@ -1570,7 +1266,6 @@
       <w:r>
         <w:t xml:space="preserve">e </w:t>
       </w:r>
-      <w:proofErr w:type="spellStart"/>
       <w:r>
         <w:rPr>
           <w:rStyle w:val="TF-COURIER10"/>
@@ -1579,7 +1274,6 @@
         </w:rPr>
         <w:t>Spline</w:t>
       </w:r>
-      <w:proofErr w:type="spellEnd"/>
       <w:r>
         <w:rPr>
           <w:sz w:val="18"/>
@@ -1707,15 +1401,7 @@
         <w:t xml:space="preserve"> </w:t>
       </w:r>
       <w:r>
-        <w:t>permitirá que os objetos sejam vistos em cena (</w:t>
-      </w:r>
-      <w:proofErr w:type="spellStart"/>
-      <w:r>
-        <w:t>Buttenberg</w:t>
-      </w:r>
-      <w:proofErr w:type="spellEnd"/>
-      <w:r>
-        <w:t>, 2020).</w:t>
+        <w:t>permitirá que os objetos sejam vistos em cena (Buttenberg, 2020).</w:t>
       </w:r>
     </w:p>
     <w:p>
@@ -1725,7 +1411,6 @@
       <w:r>
         <w:t xml:space="preserve">Ao selecionar o bloco desejado, o usuário deve arrastá-lo até o </w:t>
       </w:r>
-      <w:proofErr w:type="spellStart"/>
       <w:r>
         <w:rPr>
           <w:rStyle w:val="TF-COURIER10"/>
@@ -1734,7 +1419,6 @@
         </w:rPr>
         <w:t>Renderer</w:t>
       </w:r>
-      <w:proofErr w:type="spellEnd"/>
       <w:r>
         <w:rPr>
           <w:rStyle w:val="TF-COURIER10"/>
@@ -1768,15 +1452,7 @@
         <w:fldChar w:fldCharType="end"/>
       </w:r>
       <w:r>
-        <w:t xml:space="preserve">(b)), encaixando conforme formato da peça. Ao inserir um objeto geométrico, é possível adicionar tanto a iluminação quanto os objetos da matriz geométrica. Ao selecioná-los, é possível excluir o objeto ou editar suas propriedades, que aparecerem no canto superior esquerdo. Enquanto o aluno vai adicionando blocos, é possível </w:t>
-      </w:r>
-      <w:proofErr w:type="spellStart"/>
-      <w:r>
-        <w:t>pré</w:t>
-      </w:r>
-      <w:proofErr w:type="spellEnd"/>
-      <w:r>
-        <w:t xml:space="preserve">-visualizar o resultado na tela de </w:t>
+        <w:t xml:space="preserve">(b)), encaixando conforme formato da peça. Ao inserir um objeto geométrico, é possível adicionar tanto a iluminação quanto os objetos da matriz geométrica. Ao selecioná-los, é possível excluir o objeto ou editar suas propriedades, que aparecerem no canto superior esquerdo. Enquanto o aluno vai adicionando blocos, é possível pré-visualizar o resultado na tela de </w:t>
       </w:r>
       <w:r>
         <w:rPr>
@@ -1919,15 +1595,7 @@
         <w:t xml:space="preserve"> </w:t>
       </w:r>
       <w:r>
-        <w:t>(</w:t>
-      </w:r>
-      <w:proofErr w:type="spellStart"/>
-      <w:r>
-        <w:t>Buttenberg</w:t>
-      </w:r>
-      <w:proofErr w:type="spellEnd"/>
-      <w:r>
-        <w:t>, 2020).</w:t>
+        <w:t>(Buttenberg, 2020).</w:t>
       </w:r>
     </w:p>
     <w:p>
@@ -1935,15 +1603,7 @@
         <w:pStyle w:val="TF-TEXTO"/>
       </w:pPr>
       <w:r>
-        <w:t xml:space="preserve">Ao concluir o projeto, </w:t>
-      </w:r>
-      <w:proofErr w:type="spellStart"/>
-      <w:r>
-        <w:t>Buttenberg</w:t>
-      </w:r>
-      <w:proofErr w:type="spellEnd"/>
-      <w:r>
-        <w:t xml:space="preserve"> (2020) demonstra que os objetivos específicos foram parcialmente cumpridos, visto que algumas funcionalidades propostas, os objetos </w:t>
+        <w:t xml:space="preserve">Ao concluir o projeto, Buttenberg (2020) demonstra que os objetivos específicos foram parcialmente cumpridos, visto que algumas funcionalidades propostas, os objetos </w:t>
       </w:r>
       <w:r>
         <w:rPr>
@@ -1963,7 +1623,6 @@
       <w:r>
         <w:t xml:space="preserve">e </w:t>
       </w:r>
-      <w:proofErr w:type="spellStart"/>
       <w:r>
         <w:rPr>
           <w:rStyle w:val="TF-COURIER10"/>
@@ -1972,7 +1631,6 @@
         </w:rPr>
         <w:t>Spline</w:t>
       </w:r>
-      <w:proofErr w:type="spellEnd"/>
       <w:r>
         <w:rPr>
           <w:sz w:val="18"/>
@@ -2085,15 +1743,7 @@
         <w:t xml:space="preserve"> </w:t>
       </w:r>
       <w:r>
-        <w:t xml:space="preserve">aborda o jogo </w:t>
-      </w:r>
-      <w:proofErr w:type="spellStart"/>
-      <w:r>
-        <w:t>GeNiAl</w:t>
-      </w:r>
-      <w:proofErr w:type="spellEnd"/>
-      <w:r>
-        <w:t xml:space="preserve"> desenvolvido por </w:t>
+        <w:t xml:space="preserve">aborda o jogo GeNiAl desenvolvido por </w:t>
       </w:r>
       <w:r>
         <w:t>Barros, Sousa e Viana (2022)</w:t>
@@ -2126,15 +1776,7 @@
         <w:fldChar w:fldCharType="end"/>
       </w:r>
       <w:r>
-        <w:t xml:space="preserve"> apresenta uma plataforma com jogos que ensinam astronomia projetada por </w:t>
-      </w:r>
-      <w:proofErr w:type="spellStart"/>
-      <w:r>
-        <w:t>Siedler</w:t>
-      </w:r>
-      <w:proofErr w:type="spellEnd"/>
-      <w:r>
-        <w:t xml:space="preserve"> </w:t>
+        <w:t xml:space="preserve"> apresenta uma plataforma com jogos que ensinam astronomia projetada por Siedler </w:t>
       </w:r>
       <w:r>
         <w:rPr>
@@ -2268,10 +1910,7 @@
               <w:t>cratch para meio físico, a fim de ajudar os alunos de escolas sem acesso à tecnologia e internet a desenvolverem o pensamento computacional durante cenário pandêmico</w:t>
             </w:r>
             <w:r>
-              <w:t xml:space="preserve"> </w:t>
-            </w:r>
-            <w:r>
-              <w:t>(Rodrigues; Gomes; Carneiro, 2022).</w:t>
+              <w:t xml:space="preserve"> (Rodrigues; Gomes; Carneiro, 2022).</w:t>
             </w:r>
           </w:p>
         </w:tc>
@@ -2304,10 +1943,7 @@
               <w:t>Encaixar blocos para atingir o objetivo de cada tarefa proposta</w:t>
             </w:r>
             <w:r>
-              <w:t xml:space="preserve"> </w:t>
-            </w:r>
-            <w:r>
-              <w:t>(Rodrigues; Gomes; Carneiro, 2022).</w:t>
+              <w:t xml:space="preserve"> (Rodrigues; Gomes; Carneiro, 2022).</w:t>
             </w:r>
           </w:p>
         </w:tc>
@@ -2340,10 +1976,7 @@
               <w:t>Blocos de materiais acessíveis e coloridos (exemplo: EVA)</w:t>
             </w:r>
             <w:r>
-              <w:t xml:space="preserve"> </w:t>
-            </w:r>
-            <w:r>
-              <w:t>(Rodrigues; Gomes; Carneiro, 2022).</w:t>
+              <w:t xml:space="preserve"> (Rodrigues; Gomes; Carneiro, 2022).</w:t>
             </w:r>
           </w:p>
         </w:tc>
@@ -2376,10 +2009,7 @@
               <w:t>Os alunos conseguiram concluir as atividades e adquiriram o conhecimento desejado. Contudo, os alunos levaram mais tempo por não terem apoio presencial dos professores para tirar dúvidas</w:t>
             </w:r>
             <w:r>
-              <w:t xml:space="preserve"> </w:t>
-            </w:r>
-            <w:r>
-              <w:t>(Rodrigues; Gomes; Carneiro, 2022).</w:t>
+              <w:t xml:space="preserve"> (Rodrigues; Gomes; Carneiro, 2022).</w:t>
             </w:r>
           </w:p>
         </w:tc>
@@ -2525,10 +2155,7 @@
               <w:t xml:space="preserve"> interesse no assunto, a aprender sobre a tabela periódica</w:t>
             </w:r>
             <w:r>
-              <w:t xml:space="preserve"> </w:t>
-            </w:r>
-            <w:r>
-              <w:t>(Barros; Sousa; Viana, 2022).</w:t>
+              <w:t xml:space="preserve"> (Barros; Sousa; Viana, 2022).</w:t>
             </w:r>
           </w:p>
         </w:tc>
@@ -2585,10 +2212,7 @@
               <w:t>): Germânio (Ge), com exercícios de agilidade para memorizar nome, símbolo e número atômico do elemento; Níquel (Ni), um minijogo da memória com o objetivo de relacionar elementos químicos com artigos do cotidiano; e Alumínio (Al), com atividades de lógica que buscam relacionar a posição do elemento na tabela com suas características</w:t>
             </w:r>
             <w:r>
-              <w:t xml:space="preserve"> </w:t>
-            </w:r>
-            <w:r>
-              <w:t>(Barros; Sousa; Viana, 2022).</w:t>
+              <w:t xml:space="preserve"> (Barros; Sousa; Viana, 2022).</w:t>
             </w:r>
           </w:p>
         </w:tc>
@@ -2618,20 +2242,10 @@
               <w:pStyle w:val="TF-TEXTO-QUADRO"/>
             </w:pPr>
             <w:r>
-              <w:t xml:space="preserve">O jogo foi desenvolvido para web em Next.js e </w:t>
-            </w:r>
-            <w:proofErr w:type="spellStart"/>
-            <w:proofErr w:type="gramStart"/>
-            <w:r>
-              <w:t>React,js</w:t>
-            </w:r>
-            <w:proofErr w:type="spellEnd"/>
-            <w:proofErr w:type="gramEnd"/>
-            <w:r>
-              <w:t xml:space="preserve"> </w:t>
-            </w:r>
-            <w:r>
-              <w:t>(Barros; Sousa; Viana, 2022).</w:t>
+              <w:t>O jogo foi desenvolvido para web em Next.js e React,js</w:t>
+            </w:r>
+            <w:r>
+              <w:t xml:space="preserve"> (Barros; Sousa; Viana, 2022).</w:t>
             </w:r>
           </w:p>
         </w:tc>
@@ -2664,10 +2278,7 @@
               <w:t>Com base nas respostas obtidas, notou-se que a aplicação contribuiu com o fortalecimento e aprimoramento dos saberes dos alunos, visto que obterem alto desempenho nas atividades do jogo. Os pesquisados também informaram que obtiveram sentimento de satisfação ao concluir as tarefas pré-estabelecidas com êxito</w:t>
             </w:r>
             <w:r>
-              <w:t xml:space="preserve"> </w:t>
-            </w:r>
-            <w:r>
-              <w:t>(Barros; Sousa; Viana, 2022).</w:t>
+              <w:t xml:space="preserve"> (Barros; Sousa; Viana, 2022).</w:t>
             </w:r>
           </w:p>
         </w:tc>
@@ -2754,13 +2365,8 @@
             <w:pPr>
               <w:pStyle w:val="TF-TEXTO-QUADRO"/>
             </w:pPr>
-            <w:proofErr w:type="spellStart"/>
-            <w:r>
-              <w:t>Siedler</w:t>
-            </w:r>
-            <w:proofErr w:type="spellEnd"/>
-            <w:r>
-              <w:t xml:space="preserve"> </w:t>
+            <w:r>
+              <w:t xml:space="preserve">Siedler </w:t>
             </w:r>
             <w:r>
               <w:rPr>
@@ -2800,15 +2406,7 @@
               <w:pStyle w:val="TF-TEXTO-QUADRO"/>
             </w:pPr>
             <w:r>
-              <w:t xml:space="preserve">Para obter o aprimoramento das técnicas de ensino sobre astronomia em sala de aula, </w:t>
-            </w:r>
-            <w:proofErr w:type="spellStart"/>
-            <w:r>
-              <w:t>Siedler</w:t>
-            </w:r>
-            <w:proofErr w:type="spellEnd"/>
-            <w:r>
-              <w:t xml:space="preserve"> </w:t>
+              <w:t xml:space="preserve">Para obter o aprimoramento das técnicas de ensino sobre astronomia em sala de aula, Siedler </w:t>
             </w:r>
             <w:r>
               <w:rPr>
@@ -2821,18 +2419,7 @@
               <w:t>(2022) criaram uma plataforma com jogos para auxiliar os professores a ensinarem o tema de forma mais interessante aos alunos, promovendo engajamento</w:t>
             </w:r>
             <w:r>
-              <w:t xml:space="preserve"> </w:t>
-            </w:r>
-            <w:r>
-              <w:t>(</w:t>
-            </w:r>
-            <w:proofErr w:type="spellStart"/>
-            <w:r>
-              <w:t>Siedler</w:t>
-            </w:r>
-            <w:proofErr w:type="spellEnd"/>
-            <w:r>
-              <w:t xml:space="preserve"> </w:t>
+              <w:t xml:space="preserve"> (Siedler </w:t>
             </w:r>
             <w:r>
               <w:rPr>
@@ -2926,18 +2513,7 @@
               <w:t>, o estudante pode visualizar as informações postadas clicando em cada um dos planetas alinhados na tela, além de realizar questionários e salvar em arquivo no formato PDF tanto o conteúdo sobre planetas quanto as questões com suas respostas registradas</w:t>
             </w:r>
             <w:r>
-              <w:t xml:space="preserve"> </w:t>
-            </w:r>
-            <w:r>
-              <w:t>(</w:t>
-            </w:r>
-            <w:proofErr w:type="spellStart"/>
-            <w:r>
-              <w:t>Siedler</w:t>
-            </w:r>
-            <w:proofErr w:type="spellEnd"/>
-            <w:r>
-              <w:t xml:space="preserve"> </w:t>
+              <w:t xml:space="preserve"> (Siedler </w:t>
             </w:r>
             <w:r>
               <w:rPr>
@@ -2954,18 +2530,7 @@
               <w:t>Segundo jogo: apresenta dinâmica de fases. Cada fase é um planeta e, para ganhar o jogo, o usuário deve viajar de planeta em planeta, começando pelo Sol e terminando o trajeto em Netuno. Para alcançar ao próximo astro, o aluno deve completar tarefas e ao chegar no destino pode acessar informações sobre aquele planeta</w:t>
             </w:r>
             <w:r>
-              <w:t xml:space="preserve"> </w:t>
-            </w:r>
-            <w:r>
-              <w:t>(</w:t>
-            </w:r>
-            <w:proofErr w:type="spellStart"/>
-            <w:r>
-              <w:t>Siedler</w:t>
-            </w:r>
-            <w:proofErr w:type="spellEnd"/>
-            <w:r>
-              <w:t xml:space="preserve"> </w:t>
+              <w:t xml:space="preserve"> (Siedler </w:t>
             </w:r>
             <w:r>
               <w:rPr>
@@ -2982,15 +2547,7 @@
               <w:t xml:space="preserve">Terceiro jogo: o usuário lê com a câmera do smartphone com sistema Android cartas que funcionam como marcadores. Ao ler a imagem, o aplicativo projeta o respectivo astro em 3D na tela. Caso o usuário não possua os cartões, pode visualizar as imagens em 2D (sem a experiência de Realidade Aumentada) </w:t>
             </w:r>
             <w:r>
-              <w:t>(</w:t>
-            </w:r>
-            <w:proofErr w:type="spellStart"/>
-            <w:r>
-              <w:t>Siedler</w:t>
-            </w:r>
-            <w:proofErr w:type="spellEnd"/>
-            <w:r>
-              <w:t xml:space="preserve"> </w:t>
+              <w:t xml:space="preserve">(Siedler </w:t>
             </w:r>
             <w:r>
               <w:rPr>
@@ -3030,58 +2587,10 @@
               <w:pStyle w:val="TF-TEXTO-QUADRO"/>
             </w:pPr>
             <w:r>
-              <w:t xml:space="preserve">Primeiro jogo: </w:t>
-            </w:r>
-            <w:proofErr w:type="spellStart"/>
-            <w:r>
-              <w:t>HyperText</w:t>
-            </w:r>
-            <w:proofErr w:type="spellEnd"/>
-            <w:r>
-              <w:t xml:space="preserve"> Markup </w:t>
-            </w:r>
-            <w:proofErr w:type="spellStart"/>
-            <w:r>
-              <w:t>Language</w:t>
-            </w:r>
-            <w:proofErr w:type="spellEnd"/>
-            <w:r>
-              <w:t xml:space="preserve"> 5 (HTML5), </w:t>
-            </w:r>
-            <w:proofErr w:type="spellStart"/>
-            <w:r>
-              <w:t>JavaScript</w:t>
-            </w:r>
-            <w:proofErr w:type="spellEnd"/>
-            <w:r>
-              <w:t xml:space="preserve">, </w:t>
-            </w:r>
-            <w:proofErr w:type="spellStart"/>
-            <w:r>
-              <w:t>NodeJS</w:t>
-            </w:r>
-            <w:proofErr w:type="spellEnd"/>
-            <w:r>
-              <w:t xml:space="preserve"> e </w:t>
-            </w:r>
-            <w:proofErr w:type="spellStart"/>
-            <w:r>
-              <w:t>MongoDB</w:t>
-            </w:r>
-            <w:proofErr w:type="spellEnd"/>
-            <w:r>
-              <w:t xml:space="preserve"> </w:t>
-            </w:r>
-            <w:r>
-              <w:t>(</w:t>
-            </w:r>
-            <w:proofErr w:type="spellStart"/>
-            <w:r>
-              <w:t>Siedler</w:t>
-            </w:r>
-            <w:proofErr w:type="spellEnd"/>
-            <w:r>
-              <w:t xml:space="preserve"> </w:t>
+              <w:t>Primeiro jogo: HyperText Markup Language 5 (HTML5), JavaScript, NodeJS e MongoDB</w:t>
+            </w:r>
+            <w:r>
+              <w:t xml:space="preserve"> (Siedler </w:t>
             </w:r>
             <w:r>
               <w:rPr>
@@ -3102,18 +2611,7 @@
               <w:t>Segundo jogo: Unity</w:t>
             </w:r>
             <w:r>
-              <w:t xml:space="preserve"> </w:t>
-            </w:r>
-            <w:r>
-              <w:t>(</w:t>
-            </w:r>
-            <w:proofErr w:type="spellStart"/>
-            <w:r>
-              <w:t>Siedler</w:t>
-            </w:r>
-            <w:proofErr w:type="spellEnd"/>
-            <w:r>
-              <w:t xml:space="preserve"> </w:t>
+              <w:t xml:space="preserve"> (Siedler </w:t>
             </w:r>
             <w:r>
               <w:rPr>
@@ -3131,26 +2629,10 @@
               <w:pStyle w:val="TF-TEXTO-QUADRO"/>
             </w:pPr>
             <w:r>
-              <w:t xml:space="preserve">Terceiro jogo: Unity e </w:t>
-            </w:r>
-            <w:proofErr w:type="spellStart"/>
-            <w:r>
-              <w:t>Vuforia</w:t>
-            </w:r>
-            <w:proofErr w:type="spellEnd"/>
-            <w:r>
-              <w:t xml:space="preserve"> </w:t>
-            </w:r>
-            <w:r>
-              <w:t>(</w:t>
-            </w:r>
-            <w:proofErr w:type="spellStart"/>
-            <w:r>
-              <w:t>Siedler</w:t>
-            </w:r>
-            <w:proofErr w:type="spellEnd"/>
-            <w:r>
-              <w:t xml:space="preserve"> </w:t>
+              <w:t>Terceiro jogo: Unity e Vuforia</w:t>
+            </w:r>
+            <w:r>
+              <w:t xml:space="preserve"> (Siedler </w:t>
             </w:r>
             <w:r>
               <w:rPr>
@@ -3196,18 +2678,7 @@
               <w:t>Ao testar a plataforma com alunos do quinto ano, notou-se maior interesse e aprendizado do conteúdo. Além disso, as crianças fizeram uso de trabalho em equipe no segundo jogo, como estratégia para passar de fase</w:t>
             </w:r>
             <w:r>
-              <w:t xml:space="preserve"> </w:t>
-            </w:r>
-            <w:r>
-              <w:t>(</w:t>
-            </w:r>
-            <w:proofErr w:type="spellStart"/>
-            <w:r>
-              <w:t>Siedler</w:t>
-            </w:r>
-            <w:proofErr w:type="spellEnd"/>
-            <w:r>
-              <w:t xml:space="preserve"> </w:t>
+              <w:t xml:space="preserve"> (Siedler </w:t>
             </w:r>
             <w:r>
               <w:rPr>
@@ -3437,7 +2908,6 @@
       <w:r>
         <w:t xml:space="preserve">permitir que o usuário tenha os blocos </w:t>
       </w:r>
-      <w:proofErr w:type="spellStart"/>
       <w:r>
         <w:rPr>
           <w:i/>
@@ -3445,7 +2915,6 @@
         </w:rPr>
         <w:t>Spline</w:t>
       </w:r>
-      <w:proofErr w:type="spellEnd"/>
       <w:r>
         <w:t xml:space="preserve"> e Polígono disponibilizados na Fábrica de Peças (RF);</w:t>
       </w:r>
@@ -3501,27 +2970,9 @@
       <w:r>
         <w:t xml:space="preserve">utilizar o motor de jogos Unity em conjunto com a </w:t>
       </w:r>
-      <w:proofErr w:type="spellStart"/>
-      <w:r>
-        <w:t>Integrated</w:t>
-      </w:r>
-      <w:proofErr w:type="spellEnd"/>
-      <w:r>
-        <w:t xml:space="preserve"> </w:t>
-      </w:r>
-      <w:proofErr w:type="spellStart"/>
-      <w:r>
-        <w:t>Development</w:t>
-      </w:r>
-      <w:proofErr w:type="spellEnd"/>
-      <w:r>
-        <w:t xml:space="preserve"> </w:t>
-      </w:r>
-      <w:proofErr w:type="spellStart"/>
-      <w:r>
-        <w:t>Environment</w:t>
-      </w:r>
-      <w:proofErr w:type="spellEnd"/>
+      <w:r>
+        <w:t>Integrated Development Environment</w:t>
+      </w:r>
       <w:r>
         <w:t xml:space="preserve"> (IDE) Visual Studio (Requisito Não Funcional – RNF);</w:t>
       </w:r>
@@ -3678,21 +3129,7 @@
         <w:rPr>
           <w:highlight w:val="yellow"/>
         </w:rPr>
-        <w:t xml:space="preserve">De modo a ampliar o seu caráter científico, todos os </w:t>
-      </w:r>
-      <w:proofErr w:type="spellStart"/>
-      <w:r>
-        <w:rPr>
-          <w:highlight w:val="yellow"/>
-        </w:rPr>
-        <w:t>TCCs</w:t>
-      </w:r>
-      <w:proofErr w:type="spellEnd"/>
-      <w:r>
-        <w:rPr>
-          <w:highlight w:val="yellow"/>
-        </w:rPr>
-        <w:t xml:space="preserve"> devem apresentar e discutir resultados </w:t>
+        <w:t xml:space="preserve">De modo a ampliar o seu caráter científico, todos os TCCs devem apresentar e discutir resultados </w:t>
       </w:r>
       <w:r>
         <w:rPr>
@@ -3933,15 +3370,16 @@
         <w:pStyle w:val="TF-refernciasITEM0"/>
       </w:pPr>
       <w:r>
-        <w:t xml:space="preserve">ARAÚJO, Luciana P. de. </w:t>
-      </w:r>
-      <w:proofErr w:type="spellStart"/>
-      <w:r>
-        <w:t>Adubogl</w:t>
-      </w:r>
-      <w:proofErr w:type="spellEnd"/>
-      <w:r>
-        <w:t>: Aplicação Didática usando a Biblioteca Open GL. 2012. 76f. Trabalho de Conclusão de Curso (Bacharelado em Ciência da Computação) – Centro de Ciências Exatas e Naturais, Universidade Regional de Blumenau, Blumenau, 2012.</w:t>
+        <w:t>ARAÚJO, Luciana P. de. Adubogl: Aplicação Didática usando a Biblioteca Open GL. 2012. 76f. Trabalho de Conclusão de Curso (Bacharelado em Ciência da Computação) – Centro de Ciências Exatas e Naturais, Universidade Regional de Blumenau, Blumenau, 2012.</w:t>
+      </w:r>
+      <w:r>
+        <w:t xml:space="preserve"> Disponível em: </w:t>
+      </w:r>
+      <w:r>
+        <w:t>https://bu.furb.br//docs/MO/2012/350348_1_1.pdf</w:t>
+      </w:r>
+      <w:r>
+        <w:t>. Acesso em: 04 maio 2024.</w:t>
       </w:r>
     </w:p>
     <w:p>
@@ -3989,23 +3427,7 @@
         <w:pStyle w:val="TF-REFERNCIASITEM"/>
       </w:pPr>
       <w:r>
-        <w:t xml:space="preserve">BARROS, Gabriel C.; SOUSA, </w:t>
-      </w:r>
-      <w:proofErr w:type="spellStart"/>
-      <w:r>
-        <w:t>Janyeid</w:t>
-      </w:r>
-      <w:proofErr w:type="spellEnd"/>
-      <w:r>
-        <w:t xml:space="preserve"> K. C.; VIANA, Davi. Jornada Química </w:t>
-      </w:r>
-      <w:proofErr w:type="spellStart"/>
-      <w:r>
-        <w:t>GeNiAl</w:t>
-      </w:r>
-      <w:proofErr w:type="spellEnd"/>
-      <w:r>
-        <w:t xml:space="preserve">: um jogo sério para o ensino da tabela periódica e seus elementos. </w:t>
+        <w:t xml:space="preserve">BARROS, Gabriel C.; SOUSA, Janyeid K. C.; VIANA, Davi. Jornada Química GeNiAl: um jogo sério para o ensino da tabela periódica e seus elementos. </w:t>
       </w:r>
       <w:r>
         <w:rPr>
@@ -4035,23 +3457,7 @@
         <w:t xml:space="preserve"> </w:t>
       </w:r>
       <w:r>
-        <w:t xml:space="preserve">Manaus: </w:t>
-      </w:r>
-      <w:proofErr w:type="spellStart"/>
-      <w:r>
-        <w:t>Publication</w:t>
-      </w:r>
-      <w:proofErr w:type="spellEnd"/>
-      <w:r>
-        <w:t xml:space="preserve"> </w:t>
-      </w:r>
-      <w:proofErr w:type="spellStart"/>
-      <w:r>
-        <w:t>chair</w:t>
-      </w:r>
-      <w:proofErr w:type="spellEnd"/>
-      <w:r>
-        <w:t>, 2022. p. 1</w:t>
+        <w:t>Manaus: Publication chair, 2022. p. 1</w:t>
       </w:r>
       <w:r>
         <w:t>-</w:t>
@@ -4067,65 +3473,80 @@
       <w:r>
         <w:t xml:space="preserve">BUTTENBERG, Peterson B. </w:t>
       </w:r>
-      <w:proofErr w:type="spellStart"/>
       <w:r>
         <w:rPr>
           <w:b/>
           <w:bCs/>
         </w:rPr>
-        <w:t>VisEdu</w:t>
-      </w:r>
-      <w:proofErr w:type="spellEnd"/>
+        <w:t>VisEdu-CG 5.0</w:t>
+      </w:r>
       <w:r>
         <w:rPr>
           <w:b/>
           <w:bCs/>
         </w:rPr>
-        <w:t>-CG 5.0</w:t>
+        <w:t>:</w:t>
       </w:r>
       <w:r>
         <w:rPr>
           <w:b/>
           <w:bCs/>
         </w:rPr>
-        <w:t>:</w:t>
+        <w:t xml:space="preserve"> Visualizador de material educacional. </w:t>
+      </w:r>
+      <w:r>
+        <w:t>2020.</w:t>
+      </w:r>
+      <w:r>
+        <w:t xml:space="preserve"> 19</w:t>
+      </w:r>
+      <w:r>
+        <w:t xml:space="preserve"> </w:t>
+      </w:r>
+      <w:r>
+        <w:t>f. Trabalho de Conclusão de Curso (</w:t>
+      </w:r>
+      <w:r>
+        <w:t>Bacharelado</w:t>
+      </w:r>
+      <w:r>
+        <w:t xml:space="preserve"> em Ciência da Computação) </w:t>
+      </w:r>
+      <w:r>
+        <w:t>–</w:t>
+      </w:r>
+      <w:r>
+        <w:t xml:space="preserve"> Centro de Ciências Exatas e Naturais, Universidade Regional de Blumenau, Blumenau</w:t>
+      </w:r>
+      <w:r>
+        <w:t>, 2020</w:t>
+      </w:r>
+      <w:r>
+        <w:t>. Disponível em: https://www.furb.br/dsc/arquivos/tccs/monografias/2020_1_peterson-boni-buttenberg_monografia.pdf. Acesso em: 27 nov. 2023.</w:t>
+      </w:r>
+    </w:p>
+    <w:p>
+      <w:pPr>
+        <w:pStyle w:val="TF-REFERNCIASITEM"/>
+      </w:pPr>
+      <w:r>
+        <w:t>FASSARELLA, Lucio S.; ROCHA, Rosângelo J. da. Geogebra 3D: Relato de uma experiência na superação de dificuldades de aprendizagem em geometria espacia</w:t>
       </w:r>
       <w:r>
         <w:rPr>
           <w:b/>
           <w:bCs/>
         </w:rPr>
-        <w:t xml:space="preserve"> Visualizador de material educacional. </w:t>
-      </w:r>
-      <w:r>
-        <w:t>2020.</w:t>
-      </w:r>
-      <w:r>
-        <w:t xml:space="preserve"> 19</w:t>
-      </w:r>
-      <w:r>
-        <w:t xml:space="preserve"> </w:t>
-      </w:r>
-      <w:r>
-        <w:t>f. Trabalho de Conclusão de Curso (</w:t>
-      </w:r>
-      <w:r>
-        <w:t>Bacharelado</w:t>
-      </w:r>
-      <w:r>
-        <w:t xml:space="preserve"> em Ciência da Computação) </w:t>
-      </w:r>
-      <w:r>
-        <w:t>–</w:t>
-      </w:r>
-      <w:r>
-        <w:t xml:space="preserve"> Centro de Ciências Exatas e Naturais, Universidade Regional de Blumenau, Blumenau</w:t>
-      </w:r>
-      <w:r>
-        <w:t>, 2020</w:t>
-      </w:r>
-      <w:r>
-        <w:t>. Disponível em: https://www.furb.br/dsc/arquivos/tccs/monografias/2020_1_peterson-boni-buttenberg_monografia.pdf. Acesso em: 27 nov. 2023.</w:t>
+        <w:t>. Kiri-kerê</w:t>
+      </w:r>
+      <w:r>
+        <w:t xml:space="preserve">, São Mateus, v. 3, n. 5, p. 261-275, nov. 2018. </w:t>
+      </w:r>
+      <w:r>
+        <w:t xml:space="preserve">Disponível em: https://periodicos.ufes.br/kirikere/article/view/20347/14547. </w:t>
+      </w:r>
+      <w:r>
+        <w:t>Acesso em: 28 nov. 2023.</w:t>
       </w:r>
     </w:p>
     <w:p>
@@ -4133,108 +3554,168 @@
         <w:pStyle w:val="TF-REFERNCIASITEM"/>
       </w:pPr>
       <w:r>
-        <w:t xml:space="preserve">FASSARELLA, Lucio S.; ROCHA, </w:t>
-      </w:r>
-      <w:proofErr w:type="spellStart"/>
-      <w:r>
-        <w:t>Rosângelo</w:t>
-      </w:r>
-      <w:proofErr w:type="spellEnd"/>
-      <w:r>
-        <w:t xml:space="preserve"> J. da. </w:t>
-      </w:r>
-      <w:proofErr w:type="spellStart"/>
-      <w:r>
-        <w:t>Geogebra</w:t>
-      </w:r>
-      <w:proofErr w:type="spellEnd"/>
-      <w:r>
-        <w:t xml:space="preserve"> 3D: Relato de uma experiência na superação de dificuldades de aprendizagem em geometria </w:t>
-      </w:r>
-      <w:proofErr w:type="spellStart"/>
-      <w:r>
-        <w:t>espacia</w:t>
-      </w:r>
-      <w:proofErr w:type="spellEnd"/>
+        <w:t xml:space="preserve">KOEHLER, William F. </w:t>
+      </w:r>
+      <w:r>
+        <w:rPr>
+          <w:b/>
+        </w:rPr>
+        <w:t xml:space="preserve">VisEdu-CG 4.0: </w:t>
+      </w:r>
+      <w:r>
+        <w:rPr>
+          <w:bCs/>
+        </w:rPr>
+        <w:t>Visualizador de Material Educacional. 2015</w:t>
+      </w:r>
+      <w:r>
+        <w:t xml:space="preserve">. 90 f. Trabalho de Conclusão de Curso (Bacharelado em Ciência da Computação) – Centro de Ciências Exatas e Naturais, Universidade Regional de Blumenau, Blumenau, 2015. Disponível em: </w:t>
+      </w:r>
+      <w:r>
+        <w:t>https://www.furb.br/dsc/arquivos/tccs/monografias/2015_1_william-fernandes-koehler_monografia.pdf</w:t>
+      </w:r>
+      <w:r>
+        <w:t>. Acesso em: 28 nov. 2023.</w:t>
+      </w:r>
+    </w:p>
+    <w:p>
+      <w:pPr>
+        <w:pStyle w:val="TF-REFERNCIASITEM"/>
+      </w:pPr>
+      <w:r>
+        <w:t xml:space="preserve">MANSSOUR, Isabel H.; COHEN, Marcelo. Introdução à computação gráfica. </w:t>
+      </w:r>
       <w:r>
         <w:rPr>
           <w:b/>
           <w:bCs/>
         </w:rPr>
-        <w:t>. Kiri-</w:t>
-      </w:r>
-      <w:proofErr w:type="spellStart"/>
+        <w:t>Revista de Informática Teórica e Aplicada,</w:t>
+      </w:r>
+      <w:r>
+        <w:t xml:space="preserve"> Rio Grande do Sul, v. 13, n. 2, p. 1-25, 2006. Disponível em: https://www.inf.pucrs.br/manssour/Publicacoes/TutorialSib2006.pdf. Acesso em: 1 out. 2023.</w:t>
+      </w:r>
+    </w:p>
+    <w:p>
+      <w:pPr>
+        <w:pStyle w:val="TF-REFERNCIASITEM"/>
+      </w:pPr>
+      <w:r>
+        <w:t xml:space="preserve">MONTIBELER, James P. </w:t>
+      </w:r>
+      <w:r>
+        <w:rPr>
+          <w:b/>
+        </w:rPr>
+        <w:t xml:space="preserve">VisEdu-CG: </w:t>
+      </w:r>
+      <w:r>
+        <w:rPr>
+          <w:bCs/>
+        </w:rPr>
+        <w:t>Aplicação Didática para Visualizar Material Didático, Módulo de Computação Gráfica.</w:t>
+      </w:r>
+      <w:r>
+        <w:t xml:space="preserve"> 2014. 106 f. Trabalho de Conclusão de Curso (Bacharelado em Ciência da Computação) – Centro de Ciências Exatas e Naturais, Universidade Regional de Blumenau, Blumenau, 2014. Disponível em: </w:t>
+      </w:r>
+      <w:r>
+        <w:t>https://www.furb.br/dsc/arquivos/tccs/monografias/2014_1_james-perkison-montibeler_monografia.pdf</w:t>
+      </w:r>
+      <w:r>
+        <w:t>. Acesso em: 28 nov. 2023.</w:t>
+      </w:r>
+    </w:p>
+    <w:p>
+      <w:pPr>
+        <w:pStyle w:val="TF-REFERNCIASITEM"/>
+      </w:pPr>
+      <w:r>
+        <w:t xml:space="preserve">NUNES, Samuel A. </w:t>
+      </w:r>
+      <w:r>
+        <w:rPr>
+          <w:b/>
+        </w:rPr>
+        <w:t xml:space="preserve">VisEdu-CG 3.0: </w:t>
+      </w:r>
+      <w:r>
+        <w:rPr>
+          <w:bCs/>
+        </w:rPr>
+        <w:t>Aplicação Didática para Visualizar Material Didático</w:t>
+      </w:r>
+      <w:r>
+        <w:rPr>
+          <w:bCs/>
+        </w:rPr>
+        <w:t>:</w:t>
+      </w:r>
+      <w:r>
+        <w:rPr>
+          <w:b/>
+        </w:rPr>
+        <w:t xml:space="preserve"> </w:t>
+      </w:r>
+      <w:r>
+        <w:rPr>
+          <w:bCs/>
+        </w:rPr>
+        <w:t>Módulo de Computação Gráfica.</w:t>
+      </w:r>
+      <w:r>
+        <w:t xml:space="preserve"> 2014. 89 f. Trabalho de Conclusão de Curso (Bacharelado em Ciência da Computação) – Centro de Ciências Exatas e Naturais, Universidade Regional de Blumenau, Blumenau, 2014. Disponível em: </w:t>
+      </w:r>
+      <w:r>
+        <w:t>https://www.furb.br/dsc/arquivos/tccs/monografias/2014_1_samuel-anderson-nunes_monografia.pdf</w:t>
+      </w:r>
+      <w:r>
+        <w:t>. Acesso em: 28 nov. 2023.</w:t>
+      </w:r>
+    </w:p>
+    <w:p>
+      <w:pPr>
+        <w:pStyle w:val="TF-REFERNCIASITEM"/>
+      </w:pPr>
+      <w:r>
+        <w:t>REIS</w:t>
+      </w:r>
+      <w:r>
+        <w:t xml:space="preserve">, </w:t>
+      </w:r>
+      <w:r>
+        <w:t>Dalton S</w:t>
+      </w:r>
+      <w:r>
+        <w:t xml:space="preserve">. </w:t>
+      </w:r>
       <w:r>
         <w:rPr>
           <w:b/>
           <w:bCs/>
         </w:rPr>
-        <w:t>kerê</w:t>
-      </w:r>
-      <w:proofErr w:type="spellEnd"/>
-      <w:r>
-        <w:t xml:space="preserve">, São Mateus, v. 3, n. 5, p. 261-275, nov. 2018. </w:t>
-      </w:r>
-      <w:r>
-        <w:t xml:space="preserve">Disponível em: https://periodicos.ufes.br/kirikere/article/view/20347/14547. </w:t>
-      </w:r>
-      <w:r>
-        <w:t>Acesso em: 28 nov. 2023.</w:t>
-      </w:r>
-    </w:p>
-    <w:p>
-      <w:pPr>
-        <w:pStyle w:val="TF-REFERNCIASITEM"/>
-      </w:pPr>
-      <w:r>
-        <w:t xml:space="preserve">KOEHLER, William F. </w:t>
-      </w:r>
-      <w:proofErr w:type="spellStart"/>
-      <w:r>
-        <w:rPr>
-          <w:b/>
-        </w:rPr>
-        <w:t>VisEdu</w:t>
-      </w:r>
-      <w:proofErr w:type="spellEnd"/>
-      <w:r>
-        <w:rPr>
-          <w:b/>
-        </w:rPr>
-        <w:t xml:space="preserve">-CG 4.0: </w:t>
-      </w:r>
-      <w:r>
-        <w:rPr>
-          <w:bCs/>
-        </w:rPr>
-        <w:t>Visualizador de Material Educacional. 2015</w:t>
-      </w:r>
-      <w:r>
-        <w:t xml:space="preserve">. 90 f. Trabalho de Conclusão de Curso (Bacharelado em Ciência da Computação) – Centro de Ciências Exatas e Naturais, Universidade Regional de Blumenau, Blumenau, 2015. Disponível em: </w:t>
-      </w:r>
-      <w:r>
-        <w:t>https://www.furb.br/dsc/arquivos/tccs/monografias/2015_1_william-fernandes-koehler_monografia.pdf</w:t>
-      </w:r>
-      <w:r>
-        <w:t>. Acesso em: 28 nov. 2023.</w:t>
-      </w:r>
-    </w:p>
-    <w:p>
-      <w:pPr>
-        <w:pStyle w:val="TF-REFERNCIASITEM"/>
-      </w:pPr>
-      <w:r>
-        <w:t xml:space="preserve">MANSSOUR, Isabel H.; COHEN, Marcelo. Introdução à computação gráfica. </w:t>
+        <w:t xml:space="preserve">Entrevista </w:t>
       </w:r>
       <w:r>
         <w:rPr>
           <w:b/>
           <w:bCs/>
         </w:rPr>
-        <w:t>Revista de Informática Teórica e Aplicada,</w:t>
-      </w:r>
-      <w:r>
-        <w:t xml:space="preserve"> Rio Grande do Sul, v. 13, n. 2, p. 1-25, 2006. Disponível em: https://www.inf.pucrs.br/manssour/Publicacoes/TutorialSib2006.pdf. Acesso em: 1 out. 2023.</w:t>
+        <w:t>sobre aulas de Computação Gráfica</w:t>
+      </w:r>
+      <w:r>
+        <w:t>. Entrevistador: Natália Sens Weise. Blumenau.</w:t>
+      </w:r>
+      <w:r>
+        <w:t xml:space="preserve"> </w:t>
+      </w:r>
+      <w:r>
+        <w:t>2018.</w:t>
+      </w:r>
+      <w:r>
+        <w:t xml:space="preserve"> </w:t>
+      </w:r>
+      <w:r>
+        <w:t>Entrevista feita através de conversação – não publicada.</w:t>
       </w:r>
     </w:p>
     <w:p>
@@ -4242,171 +3723,139 @@
         <w:pStyle w:val="TF-REFERNCIASITEM"/>
       </w:pPr>
       <w:r>
-        <w:t xml:space="preserve">MONTIBELER, James P. </w:t>
-      </w:r>
-      <w:proofErr w:type="spellStart"/>
-      <w:r>
-        <w:rPr>
-          <w:b/>
-        </w:rPr>
-        <w:t>VisEdu</w:t>
-      </w:r>
-      <w:proofErr w:type="spellEnd"/>
-      <w:r>
-        <w:rPr>
-          <w:b/>
-        </w:rPr>
-        <w:t xml:space="preserve">-CG: </w:t>
-      </w:r>
-      <w:r>
-        <w:rPr>
-          <w:bCs/>
-        </w:rPr>
-        <w:t>Aplicação Didática para Visualizar Material Didático, Módulo de Computação Gráfica.</w:t>
-      </w:r>
-      <w:r>
-        <w:t xml:space="preserve"> 2014. 106 f. Trabalho de Conclusão de Curso (Bacharelado em Ciência da Computação) – Centro de Ciências Exatas e Naturais, Universidade Regional de Blumenau, Blumenau, 2014. Disponível em: </w:t>
-      </w:r>
-      <w:r>
-        <w:t>https://www.furb.br/dsc/arquivos/tccs/monografias/2014_1_james-perkison-montibeler_monografia.pdf</w:t>
-      </w:r>
-      <w:r>
-        <w:t>. Acesso em: 28 nov. 2023.</w:t>
-      </w:r>
-    </w:p>
-    <w:p>
-      <w:pPr>
-        <w:pStyle w:val="TF-REFERNCIASITEM"/>
-      </w:pPr>
-      <w:r>
-        <w:t xml:space="preserve">NUNES, Samuel A. </w:t>
-      </w:r>
-      <w:proofErr w:type="spellStart"/>
-      <w:r>
-        <w:rPr>
-          <w:b/>
-        </w:rPr>
-        <w:t>VisEdu</w:t>
-      </w:r>
-      <w:proofErr w:type="spellEnd"/>
-      <w:r>
-        <w:rPr>
-          <w:b/>
-        </w:rPr>
-        <w:t xml:space="preserve">-CG 3.0: </w:t>
-      </w:r>
-      <w:r>
-        <w:rPr>
-          <w:bCs/>
-        </w:rPr>
-        <w:t>Aplicação Didática para Visualizar Material Didático</w:t>
-      </w:r>
-      <w:r>
-        <w:rPr>
-          <w:bCs/>
-        </w:rPr>
-        <w:t>:</w:t>
-      </w:r>
-      <w:r>
-        <w:rPr>
-          <w:b/>
-        </w:rPr>
-        <w:t xml:space="preserve"> </w:t>
-      </w:r>
-      <w:r>
-        <w:rPr>
-          <w:bCs/>
-        </w:rPr>
-        <w:t>Módulo de Computação Gráfica.</w:t>
-      </w:r>
-      <w:r>
-        <w:t xml:space="preserve"> 2014. 89 f. Trabalho de Conclusão de Curso (Bacharelado em Ciência da Computação) – Centro de Ciências Exatas e Naturais, Universidade Regional de Blumenau, Blumenau, 2014. Disponível em: </w:t>
-      </w:r>
-      <w:r>
-        <w:t>https://www.furb.br/dsc/arquivos/tccs/monografias/2014_1_samuel-anderson-nunes_monografia.pdf</w:t>
-      </w:r>
-      <w:r>
-        <w:t>. Acesso em: 28 nov. 2023.</w:t>
-      </w:r>
-    </w:p>
-    <w:p>
-      <w:pPr>
-        <w:pStyle w:val="TF-REFERNCIASITEM"/>
-      </w:pPr>
-      <w:r>
-        <w:t>REIS</w:t>
-      </w:r>
-      <w:r>
-        <w:t xml:space="preserve">, </w:t>
-      </w:r>
-      <w:r>
-        <w:t>Dalton S</w:t>
-      </w:r>
-      <w:r>
-        <w:t xml:space="preserve">. </w:t>
+        <w:t>RODRIGUES, Amanda K. M.; GOMES, Kamily C. O.; CARNEIRO, Murillo G. Scratchim: uma abordagem para o ensino do Pensamento Computacional para crianças de forma remota e desplugada</w:t>
+      </w:r>
+      <w:r>
+        <w:rPr>
+          <w:i/>
+          <w:iCs/>
+        </w:rPr>
+        <w:t>. In:</w:t>
+      </w:r>
+      <w:r>
+        <w:t xml:space="preserve"> CONGRESSO BRASILEIRO DE INFORMÁTICA NA EDUCAÇÃO, 11., 2022, Manaus. </w:t>
       </w:r>
       <w:r>
         <w:rPr>
           <w:b/>
           <w:bCs/>
         </w:rPr>
-        <w:t xml:space="preserve">Entrevista </w:t>
+        <w:t xml:space="preserve">Anais </w:t>
+      </w:r>
+      <w:r>
+        <w:t xml:space="preserve">[...]. </w:t>
+      </w:r>
+      <w:r>
+        <w:t>Manaus: Publication chair, 2022. p. 1</w:t>
+      </w:r>
+      <w:r>
+        <w:t>-</w:t>
+      </w:r>
+      <w:r>
+        <w:t>12. Disponível em: https://sol.sbc.org.br/index.php/sbie/article/view/22515/22339. Acesso em: 27 nov. 2023.</w:t>
+      </w:r>
+    </w:p>
+    <w:p>
+      <w:pPr>
+        <w:pStyle w:val="TF-REFERNCIASITEM"/>
+      </w:pPr>
+      <w:r>
+        <w:t xml:space="preserve">SCHRAMM. Elizandro J. </w:t>
       </w:r>
       <w:r>
         <w:rPr>
           <w:b/>
           <w:bCs/>
         </w:rPr>
-        <w:t>sobre aulas de Computação Gráfica</w:t>
-      </w:r>
-      <w:r>
-        <w:t>. Entrevistador: Natália Sens Weise. Blumenau.</w:t>
-      </w:r>
-      <w:r>
+        <w:t xml:space="preserve">Adubogl ES 2.0: </w:t>
+      </w:r>
+      <w:r>
+        <w:t>Aplicação Didática usando a Biblioteca OpenGL EE 2.0 no iOS.</w:t>
+      </w:r>
+      <w:r>
+        <w:rPr>
+          <w:b/>
+          <w:bCs/>
+        </w:rPr>
         <w:t xml:space="preserve"> </w:t>
       </w:r>
       <w:r>
-        <w:t>2018.</w:t>
+        <w:t xml:space="preserve">2012. </w:t>
+      </w:r>
+      <w:r>
+        <w:t>64</w:t>
+      </w:r>
+      <w:r>
+        <w:t>f. Trabalho de Conclusão de Curso (Bacharelado em Ciência da Computação) – Centro de Ciências Exatas e Naturais, Universidade Regional de Blumenau, Blumenau, 2012.</w:t>
+      </w:r>
+      <w:r>
+        <w:t xml:space="preserve"> Disponível em: </w:t>
+      </w:r>
+      <w:r>
+        <w:t>https://bu.furb.br//docs/MO/2012/350319_1_1.pdf</w:t>
+      </w:r>
+      <w:r>
+        <w:t>. Acesso em: 04 maio 2024.</w:t>
+      </w:r>
+    </w:p>
+    <w:p>
+      <w:pPr>
+        <w:pStyle w:val="TF-REFERNCIASITEM"/>
+      </w:pPr>
+      <w:r>
+        <w:t xml:space="preserve">SETTIMY, Thaís F. de O.; BAIRRAL, Marcelo A. Dificuldades envolvendo a visualização em geometria espacial. </w:t>
+      </w:r>
+      <w:r>
+        <w:rPr>
+          <w:b/>
+        </w:rPr>
+        <w:t>VIDYA</w:t>
+      </w:r>
+      <w:r>
+        <w:t>, Santa Maria, v. 40, n. 1, p. 177-195, jan./jun. 2020. Disponível em</w:t>
+      </w:r>
+      <w:r>
+        <w:t>: https://www.researchgate.net/publication/343556166_DIFICULDADES_ENVOLVENDO _A_VISUALIZACAO_EM_GEOMETRIA_ESPACIAL. Acesso em: 28 nov. 2023.</w:t>
+      </w:r>
+    </w:p>
+    <w:p>
+      <w:pPr>
+        <w:pStyle w:val="TF-REFERNCIASITEM"/>
+      </w:pPr>
+      <w:r>
+        <w:t>SIEDLER, Marcelo S.</w:t>
       </w:r>
       <w:r>
         <w:t xml:space="preserve"> </w:t>
-      </w:r>
-      <w:r>
-        <w:t>Entrevista feita através de conversação – não publicada.</w:t>
-      </w:r>
-    </w:p>
-    <w:p>
-      <w:pPr>
-        <w:pStyle w:val="TF-REFERNCIASITEM"/>
-      </w:pPr>
-      <w:r>
-        <w:t xml:space="preserve">RODRIGUES, Amanda K. M.; GOMES, </w:t>
-      </w:r>
-      <w:proofErr w:type="spellStart"/>
-      <w:r>
-        <w:t>Kamily</w:t>
-      </w:r>
-      <w:proofErr w:type="spellEnd"/>
-      <w:r>
-        <w:t xml:space="preserve"> C. O.; CARNEIRO, Murillo G. </w:t>
-      </w:r>
-      <w:proofErr w:type="spellStart"/>
-      <w:r>
-        <w:t>Scratchim</w:t>
-      </w:r>
-      <w:proofErr w:type="spellEnd"/>
-      <w:r>
-        <w:t>: uma abordagem para o ensino do Pensamento Computacional para crianças de forma remota e desplugada</w:t>
       </w:r>
       <w:r>
         <w:rPr>
           <w:i/>
           <w:iCs/>
         </w:rPr>
-        <w:t>. In:</w:t>
-      </w:r>
-      <w:r>
-        <w:t xml:space="preserve"> CONGRESSO BRASILEIRO DE INFORMÁTICA NA EDUCAÇÃO, 11., 2022, Manaus. </w:t>
+        <w:t>et al.</w:t>
+      </w:r>
+      <w:r>
+        <w:t xml:space="preserve"> </w:t>
+      </w:r>
+      <w:r>
+        <w:t xml:space="preserve">OrbitAndo: uma plataforma para ensino de Astronomia de outro mundo. </w:t>
+      </w:r>
+      <w:r>
+        <w:rPr>
+          <w:i/>
+          <w:iCs/>
+        </w:rPr>
+        <w:t>In:</w:t>
+      </w:r>
+      <w:r>
+        <w:t xml:space="preserve"> CONGRESSO BRASILEIRO DE INFORMÁTICA NA EDUCAÇÃO, </w:t>
+      </w:r>
+      <w:r>
+        <w:t>11.</w:t>
+      </w:r>
+      <w:r>
+        <w:t xml:space="preserve">, 2022, Manaus. </w:t>
       </w:r>
       <w:r>
         <w:rPr>
@@ -4416,187 +3865,20 @@
         <w:t xml:space="preserve">Anais </w:t>
       </w:r>
       <w:r>
-        <w:t xml:space="preserve">[...]. </w:t>
-      </w:r>
-      <w:r>
-        <w:t xml:space="preserve">Manaus: </w:t>
-      </w:r>
-      <w:proofErr w:type="spellStart"/>
-      <w:r>
-        <w:t>Publication</w:t>
-      </w:r>
-      <w:proofErr w:type="spellEnd"/>
-      <w:r>
-        <w:t xml:space="preserve"> </w:t>
-      </w:r>
-      <w:proofErr w:type="spellStart"/>
-      <w:r>
-        <w:t>chair</w:t>
-      </w:r>
-      <w:proofErr w:type="spellEnd"/>
-      <w:r>
-        <w:t>, 2022. p. 1</w:t>
-      </w:r>
-      <w:r>
-        <w:t>-</w:t>
-      </w:r>
-      <w:r>
-        <w:t>12. Disponível em: https://sol.sbc.org.br/index.php/sbie/article/view/22515/22339. Acesso em: 27 nov. 2023.</w:t>
-      </w:r>
-    </w:p>
-    <w:p>
-      <w:pPr>
-        <w:pStyle w:val="TF-REFERNCIASITEM"/>
-      </w:pPr>
-      <w:r>
-        <w:t xml:space="preserve">SCHRAMM. </w:t>
-      </w:r>
-      <w:proofErr w:type="spellStart"/>
-      <w:r>
-        <w:t>Elizandro</w:t>
-      </w:r>
-      <w:proofErr w:type="spellEnd"/>
-      <w:r>
-        <w:t xml:space="preserve"> J. </w:t>
-      </w:r>
-      <w:proofErr w:type="spellStart"/>
+        <w:t>[...]</w:t>
+      </w:r>
+      <w:r>
+        <w:t>.</w:t>
+      </w:r>
       <w:r>
         <w:rPr>
           <w:b/>
           <w:bCs/>
         </w:rPr>
-        <w:t>Adubogl</w:t>
-      </w:r>
-      <w:proofErr w:type="spellEnd"/>
-      <w:r>
-        <w:rPr>
-          <w:b/>
-          <w:bCs/>
-        </w:rPr>
-        <w:t xml:space="preserve"> ES 2.0: </w:t>
-      </w:r>
-      <w:r>
-        <w:t>Aplicação Didática usando a Biblioteca OpenGL EE 2.0 no iOS.</w:t>
-      </w:r>
-      <w:r>
-        <w:rPr>
-          <w:b/>
-          <w:bCs/>
-        </w:rPr>
         <w:t xml:space="preserve"> </w:t>
       </w:r>
       <w:r>
-        <w:t xml:space="preserve">2012. </w:t>
-      </w:r>
-      <w:r>
-        <w:t>64</w:t>
-      </w:r>
-      <w:r>
-        <w:t>f. Trabalho de Conclusão de Curso (Bacharelado em Ciência da Computação) – Centro de Ciências Exatas e Naturais, Universidade Regional de Blumenau, Blumenau, 2012.</w:t>
-      </w:r>
-    </w:p>
-    <w:p>
-      <w:pPr>
-        <w:pStyle w:val="TF-REFERNCIASITEM"/>
-      </w:pPr>
-      <w:r>
-        <w:t xml:space="preserve">SETTIMY, Thaís F. de O.; BAIRRAL, Marcelo A. Dificuldades envolvendo a visualização em geometria espacial. </w:t>
-      </w:r>
-      <w:r>
-        <w:rPr>
-          <w:b/>
-        </w:rPr>
-        <w:t>VIDYA</w:t>
-      </w:r>
-      <w:r>
-        <w:t>, Santa Maria, v. 40, n. 1, p. 177-195, jan./jun. 2020. Disponível em</w:t>
-      </w:r>
-      <w:r>
-        <w:t>: https://www.researchgate.net/publication/343556166_DIFICULDADES_ENVOLVENDO _A_VISUALIZACAO_EM_GEOMETRIA_ESPACIAL. Acesso em: 28 nov. 2023.</w:t>
-      </w:r>
-    </w:p>
-    <w:p>
-      <w:pPr>
-        <w:pStyle w:val="TF-REFERNCIASITEM"/>
-      </w:pPr>
-      <w:r>
-        <w:t>SIEDLER, Marcelo S.</w:t>
-      </w:r>
-      <w:r>
-        <w:t xml:space="preserve"> </w:t>
-      </w:r>
-      <w:r>
-        <w:rPr>
-          <w:i/>
-          <w:iCs/>
-        </w:rPr>
-        <w:t>et al.</w:t>
-      </w:r>
-      <w:r>
-        <w:t xml:space="preserve"> </w:t>
-      </w:r>
-      <w:proofErr w:type="spellStart"/>
-      <w:r>
-        <w:t>OrbitAndo</w:t>
-      </w:r>
-      <w:proofErr w:type="spellEnd"/>
-      <w:r>
-        <w:t xml:space="preserve">: uma plataforma para ensino de Astronomia de outro mundo. </w:t>
-      </w:r>
-      <w:r>
-        <w:rPr>
-          <w:i/>
-          <w:iCs/>
-        </w:rPr>
-        <w:t>In:</w:t>
-      </w:r>
-      <w:r>
-        <w:t xml:space="preserve"> CONGRESSO BRASILEIRO DE INFORMÁTICA NA EDUCAÇÃO, </w:t>
-      </w:r>
-      <w:r>
-        <w:t>11.</w:t>
-      </w:r>
-      <w:r>
-        <w:t xml:space="preserve">, 2022, Manaus. </w:t>
-      </w:r>
-      <w:r>
-        <w:rPr>
-          <w:b/>
-          <w:bCs/>
-        </w:rPr>
-        <w:t xml:space="preserve">Anais </w:t>
-      </w:r>
-      <w:r>
-        <w:t>[...]</w:t>
-      </w:r>
-      <w:r>
-        <w:t>.</w:t>
-      </w:r>
-      <w:r>
-        <w:rPr>
-          <w:b/>
-          <w:bCs/>
-        </w:rPr>
-        <w:t xml:space="preserve"> </w:t>
-      </w:r>
-      <w:r>
-        <w:t xml:space="preserve">Manaus: </w:t>
-      </w:r>
-      <w:proofErr w:type="spellStart"/>
-      <w:r>
-        <w:t>Publication</w:t>
-      </w:r>
-      <w:proofErr w:type="spellEnd"/>
-      <w:r>
-        <w:t xml:space="preserve"> </w:t>
-      </w:r>
-      <w:proofErr w:type="spellStart"/>
-      <w:r>
-        <w:t>chair</w:t>
-      </w:r>
-      <w:proofErr w:type="spellEnd"/>
-      <w:r>
-        <w:t>, 2022. p. 1</w:t>
+        <w:t>Manaus: Publication chair, 2022. p. 1</w:t>
       </w:r>
       <w:r>
         <w:t>-</w:t>
@@ -4623,15 +3905,7 @@
         <w:t>.</w:t>
       </w:r>
       <w:r>
-        <w:t xml:space="preserve"> </w:t>
-      </w:r>
-      <w:proofErr w:type="spellStart"/>
-      <w:r>
-        <w:t>da</w:t>
-      </w:r>
-      <w:proofErr w:type="spellEnd"/>
-      <w:r>
-        <w:t>; RAPOSO, Alberto B</w:t>
+        <w:t xml:space="preserve"> da; RAPOSO, Alberto B</w:t>
       </w:r>
       <w:r>
         <w:t>.</w:t>
@@ -4929,15 +4203,7 @@
         <w:t>u</w:t>
       </w:r>
       <w:r>
-        <w:t xml:space="preserve">sar frases curtas. Segundo </w:t>
-      </w:r>
-      <w:proofErr w:type="spellStart"/>
-      <w:r>
-        <w:t>Teodorowitsch</w:t>
-      </w:r>
-      <w:proofErr w:type="spellEnd"/>
-      <w:r>
-        <w:t xml:space="preserve"> (2003, p. 3), “Frases com mais de duas linhas aumentam o risco de o leitor não compreender a ideia ou de entendê-la de forma equivocada.”;</w:t>
+        <w:t>sar frases curtas. Segundo Teodorowitsch (2003, p. 3), “Frases com mais de duas linhas aumentam o risco de o leitor não compreender a ideia ou de entendê-la de forma equivocada.”;</w:t>
       </w:r>
     </w:p>
     <w:p>
@@ -4991,39 +4257,7 @@
         <w:pStyle w:val="TF-SUBALNEAnvel1"/>
       </w:pPr>
       <w:r>
-        <w:t xml:space="preserve">nome de software, ferramenta, aplicativo, linguagem de programação, plataforma, empresa: não deve ser escrito em itálico (exemplos: Delphi 7, Pascal, </w:t>
-      </w:r>
-      <w:proofErr w:type="spellStart"/>
-      <w:r>
-        <w:t>Object</w:t>
-      </w:r>
-      <w:proofErr w:type="spellEnd"/>
-      <w:r>
-        <w:t xml:space="preserve"> Pascal, Java, </w:t>
-      </w:r>
-      <w:proofErr w:type="spellStart"/>
-      <w:r>
-        <w:t>JavaScript</w:t>
-      </w:r>
-      <w:proofErr w:type="spellEnd"/>
-      <w:r>
-        <w:t xml:space="preserve">, Java 2 Micro </w:t>
-      </w:r>
-      <w:proofErr w:type="spellStart"/>
-      <w:r>
-        <w:t>Edition</w:t>
-      </w:r>
-      <w:proofErr w:type="spellEnd"/>
-      <w:r>
-        <w:t xml:space="preserve">, Basic, Microsoft Visual C++, C, Windows, Linux, MySQL, Oracle, Eclipse 3.0, Enterprise Architect, </w:t>
-      </w:r>
-      <w:proofErr w:type="spellStart"/>
-      <w:r>
-        <w:t>Rational</w:t>
-      </w:r>
-      <w:proofErr w:type="spellEnd"/>
-      <w:r>
-        <w:t xml:space="preserve"> Rose, Microsoft, Sun Microsystems),</w:t>
+        <w:t>nome de software, ferramenta, aplicativo, linguagem de programação, plataforma, empresa: não deve ser escrito em itálico (exemplos: Delphi 7, Pascal, Object Pascal, Java, JavaScript, Java 2 Micro Edition, Basic, Microsoft Visual C++, C, Windows, Linux, MySQL, Oracle, Eclipse 3.0, Enterprise Architect, Rational Rose, Microsoft, Sun Microsystems),</w:t>
       </w:r>
     </w:p>
     <w:p>
@@ -5062,18 +4296,15 @@
       <w:r>
         <w:t xml:space="preserve">, </w:t>
       </w:r>
-      <w:proofErr w:type="spellStart"/>
       <w:r>
         <w:rPr>
           <w:i/>
         </w:rPr>
         <w:t>classpath</w:t>
       </w:r>
-      <w:proofErr w:type="spellEnd"/>
       <w:r>
         <w:t xml:space="preserve">, </w:t>
       </w:r>
-      <w:proofErr w:type="gramStart"/>
       <w:r>
         <w:rPr>
           <w:i/>
@@ -5081,19 +4312,7 @@
         <w:t>play</w:t>
       </w:r>
       <w:r>
-        <w:t>, etc.</w:t>
-      </w:r>
-      <w:proofErr w:type="gramEnd"/>
-      <w:r>
-        <w:t xml:space="preserve">). No entanto, </w:t>
-      </w:r>
-      <w:proofErr w:type="spellStart"/>
-      <w:r>
-        <w:t>Teodorowitsch</w:t>
-      </w:r>
-      <w:proofErr w:type="spellEnd"/>
-      <w:r>
-        <w:t xml:space="preserve"> (2003, p. 7), sugere que alguns termos em língua inglesa devem ser substituídos por termos em português (exemplos: núcleo em vez de </w:t>
+        <w:t xml:space="preserve">, etc.). No entanto, Teodorowitsch (2003, p. 7), sugere que alguns termos em língua inglesa devem ser substituídos por termos em português (exemplos: núcleo em vez de </w:t>
       </w:r>
       <w:r>
         <w:rPr>
@@ -5109,21 +4328,10 @@
         <w:rPr>
           <w:i/>
         </w:rPr>
-        <w:t xml:space="preserve">machine </w:t>
-      </w:r>
-      <w:proofErr w:type="gramStart"/>
-      <w:r>
-        <w:rPr>
-          <w:i/>
-        </w:rPr>
-        <w:t>learning</w:t>
-      </w:r>
-      <w:r>
-        <w:t>, etc.</w:t>
-      </w:r>
-      <w:proofErr w:type="gramEnd"/>
-      <w:r>
-        <w:t>);</w:t>
+        <w:t>machine learning</w:t>
+      </w:r>
+      <w:r>
+        <w:t>, etc.);</w:t>
       </w:r>
     </w:p>
     <w:p>
@@ -5139,15 +4347,7 @@
         <w:pStyle w:val="TF-SUBALNEAnvel1"/>
       </w:pPr>
       <w:r>
-        <w:t xml:space="preserve">colocar as siglas entre parênteses precedidas pela forma completa do nome, quando aparecem pela primeira vez no texto (exemplos: Associação Brasileira de Normas Técnicas (ABNT), Trabalho de Conclusão de Curso (TCC)). Caso exista uma lista de siglas na parte </w:t>
-      </w:r>
-      <w:proofErr w:type="spellStart"/>
-      <w:r>
-        <w:t>pré</w:t>
-      </w:r>
-      <w:proofErr w:type="spellEnd"/>
-      <w:r>
-        <w:t>-textual do volume final, pode-se usar somente a sigla, quando aparecer pela primeira vez no texto,</w:t>
+        <w:t>colocar as siglas entre parênteses precedidas pela forma completa do nome, quando aparecem pela primeira vez no texto (exemplos: Associação Brasileira de Normas Técnicas (ABNT), Trabalho de Conclusão de Curso (TCC)). Caso exista uma lista de siglas na parte pré-textual do volume final, pode-se usar somente a sigla, quando aparecer pela primeira vez no texto,</w:t>
       </w:r>
     </w:p>
     <w:p>
@@ -5466,16 +4666,335 @@
               <w:rPr>
                 <w:lang w:val="en-US"/>
               </w:rPr>
-              <w:t xml:space="preserve">pt, </w:t>
-            </w:r>
-            <w:proofErr w:type="spellStart"/>
-            <w:r>
+              <w:t>pt, maiúsculas)</w:t>
+            </w:r>
+          </w:p>
+        </w:tc>
+      </w:tr>
+      <w:tr>
+        <w:tc>
+          <w:tcPr>
+            <w:tcW w:w="0" w:type="auto"/>
+          </w:tcPr>
+          <w:p>
+            <w:pPr>
+              <w:pStyle w:val="TF-TEXTO-QUADRO"/>
+            </w:pPr>
+            <w:r>
+              <w:t>título de seção terciária (1.1.1)</w:t>
+            </w:r>
+          </w:p>
+        </w:tc>
+        <w:tc>
+          <w:tcPr>
+            <w:tcW w:w="0" w:type="auto"/>
+          </w:tcPr>
+          <w:p>
+            <w:pPr>
+              <w:pStyle w:val="TF-TEXTO-QUADRO"/>
+            </w:pPr>
+            <w:r>
+              <w:t>TF-Título 3 (Times New Roman, 1</w:t>
+            </w:r>
+            <w:r>
+              <w:t>0</w:t>
+            </w:r>
+            <w:r>
+              <w:t>pt, minúsculas, exceto a 1</w:t>
+            </w:r>
+            <w:r>
+              <w:rPr>
+                <w:vertAlign w:val="superscript"/>
+              </w:rPr>
+              <w:t>a</w:t>
+            </w:r>
+            <w:r>
+              <w:t xml:space="preserve"> letra da 1</w:t>
+            </w:r>
+            <w:r>
+              <w:rPr>
+                <w:vertAlign w:val="superscript"/>
+              </w:rPr>
+              <w:t>a</w:t>
+            </w:r>
+            <w:r>
+              <w:t xml:space="preserve">  palavra do título e de nomes próprios)</w:t>
+            </w:r>
+          </w:p>
+        </w:tc>
+      </w:tr>
+      <w:tr>
+        <w:tc>
+          <w:tcPr>
+            <w:tcW w:w="0" w:type="auto"/>
+          </w:tcPr>
+          <w:p>
+            <w:pPr>
+              <w:pStyle w:val="TF-TEXTO-QUADRO"/>
+            </w:pPr>
+            <w:r>
+              <w:t xml:space="preserve">título de seção quaternária (1.1.1.1) </w:t>
+            </w:r>
+          </w:p>
+        </w:tc>
+        <w:tc>
+          <w:tcPr>
+            <w:tcW w:w="0" w:type="auto"/>
+          </w:tcPr>
+          <w:p>
+            <w:pPr>
+              <w:pStyle w:val="TF-TEXTO-QUADRO"/>
+            </w:pPr>
+            <w:r>
+              <w:t>TF-Título 4 (mesma formatação seção ternária)</w:t>
+            </w:r>
+          </w:p>
+        </w:tc>
+      </w:tr>
+      <w:tr>
+        <w:tc>
+          <w:tcPr>
+            <w:tcW w:w="0" w:type="auto"/>
+          </w:tcPr>
+          <w:p>
+            <w:pPr>
+              <w:pStyle w:val="TF-TEXTO-QUADRO"/>
+            </w:pPr>
+            <w:r>
+              <w:t xml:space="preserve">título de seção quinária (1.1.1.1.1) </w:t>
+            </w:r>
+          </w:p>
+        </w:tc>
+        <w:tc>
+          <w:tcPr>
+            <w:tcW w:w="0" w:type="auto"/>
+          </w:tcPr>
+          <w:p>
+            <w:pPr>
+              <w:pStyle w:val="TF-TEXTO-QUADRO"/>
+            </w:pPr>
+            <w:r>
+              <w:t>TF-Título 5 (mesma formatação seção ternária)</w:t>
+            </w:r>
+          </w:p>
+        </w:tc>
+      </w:tr>
+      <w:tr>
+        <w:tc>
+          <w:tcPr>
+            <w:tcW w:w="0" w:type="auto"/>
+          </w:tcPr>
+          <w:p>
+            <w:pPr>
+              <w:pStyle w:val="TF-TEXTO-QUADRO"/>
               <w:rPr>
                 <w:lang w:val="en-US"/>
               </w:rPr>
-              <w:t>maiúsculas</w:t>
-            </w:r>
-            <w:proofErr w:type="spellEnd"/>
+            </w:pPr>
+            <w:r>
+              <w:rPr>
+                <w:lang w:val="en-US"/>
+              </w:rPr>
+              <w:t xml:space="preserve">texto </w:t>
+            </w:r>
+          </w:p>
+        </w:tc>
+        <w:tc>
+          <w:tcPr>
+            <w:tcW w:w="0" w:type="auto"/>
+          </w:tcPr>
+          <w:p>
+            <w:pPr>
+              <w:pStyle w:val="TF-TEXTO-QUADRO"/>
+              <w:rPr>
+                <w:lang w:val="en-US"/>
+              </w:rPr>
+            </w:pPr>
+            <w:r>
+              <w:rPr>
+                <w:lang w:val="en-US"/>
+              </w:rPr>
+              <w:t>TF-TEXTO (Times New Roman, 1</w:t>
+            </w:r>
+            <w:r>
+              <w:rPr>
+                <w:lang w:val="en-US"/>
+              </w:rPr>
+              <w:t>0</w:t>
+            </w:r>
+            <w:r>
+              <w:rPr>
+                <w:lang w:val="en-US"/>
+              </w:rPr>
+              <w:t>pt)</w:t>
+            </w:r>
+          </w:p>
+        </w:tc>
+      </w:tr>
+      <w:tr>
+        <w:tc>
+          <w:tcPr>
+            <w:tcW w:w="0" w:type="auto"/>
+          </w:tcPr>
+          <w:p>
+            <w:pPr>
+              <w:pStyle w:val="TF-TEXTO-QUADRO"/>
+            </w:pPr>
+            <w:r>
+              <w:lastRenderedPageBreak/>
+              <w:t>citação direta com mais de três linhas</w:t>
+            </w:r>
+          </w:p>
+        </w:tc>
+        <w:tc>
+          <w:tcPr>
+            <w:tcW w:w="0" w:type="auto"/>
+          </w:tcPr>
+          <w:p>
+            <w:pPr>
+              <w:pStyle w:val="TF-TEXTO-QUADRO"/>
+            </w:pPr>
+            <w:r>
+              <w:t xml:space="preserve">TF-CITAÇÃO (Times New Roman, </w:t>
+            </w:r>
+            <w:r>
+              <w:t>9</w:t>
+            </w:r>
+            <w:r>
+              <w:t xml:space="preserve">pt, </w:t>
+            </w:r>
+            <w:r>
+              <w:t>com recuo de 4 cm</w:t>
+            </w:r>
+            <w:r>
+              <w:t>)</w:t>
+            </w:r>
+          </w:p>
+        </w:tc>
+      </w:tr>
+      <w:tr>
+        <w:tc>
+          <w:tcPr>
+            <w:tcW w:w="0" w:type="auto"/>
+          </w:tcPr>
+          <w:p>
+            <w:pPr>
+              <w:pStyle w:val="TF-TEXTO-QUADRO"/>
+            </w:pPr>
+            <w:r>
+              <w:t>itens (alíneas)</w:t>
+            </w:r>
+          </w:p>
+        </w:tc>
+        <w:tc>
+          <w:tcPr>
+            <w:tcW w:w="0" w:type="auto"/>
+          </w:tcPr>
+          <w:p>
+            <w:pPr>
+              <w:pStyle w:val="TF-TEXTO-QUADRO"/>
+            </w:pPr>
+            <w:r>
+              <w:t>ver descrição abaixo (Times New Roman, 1</w:t>
+            </w:r>
+            <w:r>
+              <w:t>0</w:t>
+            </w:r>
+            <w:r>
+              <w:t>pt)</w:t>
+            </w:r>
+          </w:p>
+        </w:tc>
+      </w:tr>
+      <w:tr>
+        <w:tc>
+          <w:tcPr>
+            <w:tcW w:w="0" w:type="auto"/>
+          </w:tcPr>
+          <w:p>
+            <w:pPr>
+              <w:pStyle w:val="TF-TEXTO-QUADRO"/>
+            </w:pPr>
+            <w:r>
+              <w:t>referência bibliográfica</w:t>
+            </w:r>
+          </w:p>
+        </w:tc>
+        <w:tc>
+          <w:tcPr>
+            <w:tcW w:w="0" w:type="auto"/>
+          </w:tcPr>
+          <w:p>
+            <w:pPr>
+              <w:pStyle w:val="TF-TEXTO-QUADRO"/>
+            </w:pPr>
+            <w:r>
+              <w:t>TF-</w:t>
+            </w:r>
+            <w:r>
+              <w:t xml:space="preserve">REFERÊNCIA </w:t>
+            </w:r>
+            <w:r>
+              <w:t>ITEM (Times New Roman, 1</w:t>
+            </w:r>
+            <w:r>
+              <w:t>0</w:t>
+            </w:r>
+            <w:r>
+              <w:t>pt, alinhada à margem esquerda)</w:t>
+            </w:r>
+          </w:p>
+        </w:tc>
+      </w:tr>
+      <w:tr>
+        <w:tc>
+          <w:tcPr>
+            <w:tcW w:w="0" w:type="auto"/>
+          </w:tcPr>
+          <w:p>
+            <w:pPr>
+              <w:pStyle w:val="TF-TEXTO-QUADRO"/>
+            </w:pPr>
+            <w:r>
+              <w:t>fonte, legenda, texto de quadro/tabela e figura</w:t>
+            </w:r>
+          </w:p>
+        </w:tc>
+        <w:tc>
+          <w:tcPr>
+            <w:tcW w:w="0" w:type="auto"/>
+          </w:tcPr>
+          <w:p>
+            <w:pPr>
+              <w:pStyle w:val="TF-TEXTO-QUADRO"/>
+              <w:rPr>
+                <w:lang w:val="en-US"/>
+              </w:rPr>
+            </w:pPr>
+            <w:r>
+              <w:rPr>
+                <w:lang w:val="en-US"/>
+              </w:rPr>
+              <w:t xml:space="preserve">TF-FONTE (Times New Roman, </w:t>
+            </w:r>
+            <w:r>
+              <w:rPr>
+                <w:lang w:val="en-US"/>
+              </w:rPr>
+              <w:t>9</w:t>
+            </w:r>
+            <w:r>
+              <w:rPr>
+                <w:lang w:val="en-US"/>
+              </w:rPr>
+              <w:t xml:space="preserve">pt, </w:t>
+            </w:r>
+            <w:r>
+              <w:rPr>
+                <w:lang w:val="en-US"/>
+              </w:rPr>
+              <w:t>centralizada</w:t>
+            </w:r>
             <w:r>
               <w:rPr>
                 <w:lang w:val="en-US"/>
@@ -5483,134 +5002,6 @@
               <w:t>)</w:t>
             </w:r>
           </w:p>
-        </w:tc>
-      </w:tr>
-      <w:tr>
-        <w:tc>
-          <w:tcPr>
-            <w:tcW w:w="0" w:type="auto"/>
-          </w:tcPr>
-          <w:p>
-            <w:pPr>
-              <w:pStyle w:val="TF-TEXTO-QUADRO"/>
-            </w:pPr>
-            <w:r>
-              <w:t>título de seção terciária (1.1.1)</w:t>
-            </w:r>
-          </w:p>
-        </w:tc>
-        <w:tc>
-          <w:tcPr>
-            <w:tcW w:w="0" w:type="auto"/>
-          </w:tcPr>
-          <w:p>
-            <w:pPr>
-              <w:pStyle w:val="TF-TEXTO-QUADRO"/>
-            </w:pPr>
-            <w:r>
-              <w:t>TF-Título 3 (Times New Roman, 1</w:t>
-            </w:r>
-            <w:r>
-              <w:t>0</w:t>
-            </w:r>
-            <w:r>
-              <w:t>pt, minúsculas, exceto a 1</w:t>
-            </w:r>
-            <w:r>
-              <w:rPr>
-                <w:vertAlign w:val="superscript"/>
-              </w:rPr>
-              <w:t>a</w:t>
-            </w:r>
-            <w:r>
-              <w:t xml:space="preserve"> letra da 1</w:t>
-            </w:r>
-            <w:proofErr w:type="gramStart"/>
-            <w:r>
-              <w:rPr>
-                <w:vertAlign w:val="superscript"/>
-              </w:rPr>
-              <w:t>a</w:t>
-            </w:r>
-            <w:r>
-              <w:t xml:space="preserve">  palavra</w:t>
-            </w:r>
-            <w:proofErr w:type="gramEnd"/>
-            <w:r>
-              <w:t xml:space="preserve"> do título e de nomes próprios)</w:t>
-            </w:r>
-          </w:p>
-        </w:tc>
-      </w:tr>
-      <w:tr>
-        <w:tc>
-          <w:tcPr>
-            <w:tcW w:w="0" w:type="auto"/>
-          </w:tcPr>
-          <w:p>
-            <w:pPr>
-              <w:pStyle w:val="TF-TEXTO-QUADRO"/>
-            </w:pPr>
-            <w:r>
-              <w:t xml:space="preserve">título de seção quaternária (1.1.1.1) </w:t>
-            </w:r>
-          </w:p>
-        </w:tc>
-        <w:tc>
-          <w:tcPr>
-            <w:tcW w:w="0" w:type="auto"/>
-          </w:tcPr>
-          <w:p>
-            <w:pPr>
-              <w:pStyle w:val="TF-TEXTO-QUADRO"/>
-            </w:pPr>
-            <w:r>
-              <w:t>TF-Título 4 (mesma formatação seção ternária)</w:t>
-            </w:r>
-          </w:p>
-        </w:tc>
-      </w:tr>
-      <w:tr>
-        <w:tc>
-          <w:tcPr>
-            <w:tcW w:w="0" w:type="auto"/>
-          </w:tcPr>
-          <w:p>
-            <w:pPr>
-              <w:pStyle w:val="TF-TEXTO-QUADRO"/>
-            </w:pPr>
-            <w:r>
-              <w:t xml:space="preserve">título de seção </w:t>
-            </w:r>
-            <w:proofErr w:type="spellStart"/>
-            <w:r>
-              <w:t>quinária</w:t>
-            </w:r>
-            <w:proofErr w:type="spellEnd"/>
-            <w:r>
-              <w:t xml:space="preserve"> (1.1.1.1.1) </w:t>
-            </w:r>
-          </w:p>
-        </w:tc>
-        <w:tc>
-          <w:tcPr>
-            <w:tcW w:w="0" w:type="auto"/>
-          </w:tcPr>
-          <w:p>
-            <w:pPr>
-              <w:pStyle w:val="TF-TEXTO-QUADRO"/>
-            </w:pPr>
-            <w:r>
-              <w:t>TF-Título 5 (mesma formatação seção ternária)</w:t>
-            </w:r>
-          </w:p>
-        </w:tc>
-      </w:tr>
-      <w:tr>
-        <w:tc>
-          <w:tcPr>
-            <w:tcW w:w="0" w:type="auto"/>
-          </w:tcPr>
           <w:p>
             <w:pPr>
               <w:pStyle w:val="TF-TEXTO-QUADRO"/>
@@ -5618,38 +5009,11 @@
                 <w:lang w:val="en-US"/>
               </w:rPr>
             </w:pPr>
-            <w:proofErr w:type="spellStart"/>
             <w:r>
               <w:rPr>
                 <w:lang w:val="en-US"/>
               </w:rPr>
-              <w:t>texto</w:t>
-            </w:r>
-            <w:proofErr w:type="spellEnd"/>
-            <w:r>
-              <w:rPr>
-                <w:lang w:val="en-US"/>
-              </w:rPr>
-              <w:t xml:space="preserve"> </w:t>
-            </w:r>
-          </w:p>
-        </w:tc>
-        <w:tc>
-          <w:tcPr>
-            <w:tcW w:w="0" w:type="auto"/>
-          </w:tcPr>
-          <w:p>
-            <w:pPr>
-              <w:pStyle w:val="TF-TEXTO-QUADRO"/>
-              <w:rPr>
-                <w:lang w:val="en-US"/>
-              </w:rPr>
-            </w:pPr>
-            <w:r>
-              <w:rPr>
-                <w:lang w:val="en-US"/>
-              </w:rPr>
-              <w:t>TF-TEXTO (Times New Roman, 1</w:t>
+              <w:t>TF-LEGENDA, (Times New Roman, 1</w:t>
             </w:r>
             <w:r>
               <w:rPr>
@@ -5661,222 +5025,7 @@
               <w:rPr>
                 <w:lang w:val="en-US"/>
               </w:rPr>
-              <w:t>pt)</w:t>
-            </w:r>
-          </w:p>
-        </w:tc>
-      </w:tr>
-      <w:tr>
-        <w:tc>
-          <w:tcPr>
-            <w:tcW w:w="0" w:type="auto"/>
-          </w:tcPr>
-          <w:p>
-            <w:pPr>
-              <w:pStyle w:val="TF-TEXTO-QUADRO"/>
-            </w:pPr>
-            <w:r>
-              <w:lastRenderedPageBreak/>
-              <w:t>citação direta com mais de três linhas</w:t>
-            </w:r>
-          </w:p>
-        </w:tc>
-        <w:tc>
-          <w:tcPr>
-            <w:tcW w:w="0" w:type="auto"/>
-          </w:tcPr>
-          <w:p>
-            <w:pPr>
-              <w:pStyle w:val="TF-TEXTO-QUADRO"/>
-            </w:pPr>
-            <w:r>
-              <w:t xml:space="preserve">TF-CITAÇÃO (Times New Roman, </w:t>
-            </w:r>
-            <w:r>
-              <w:t>9</w:t>
-            </w:r>
-            <w:r>
-              <w:t xml:space="preserve">pt, </w:t>
-            </w:r>
-            <w:r>
-              <w:t>com recuo de 4 cm</w:t>
-            </w:r>
-            <w:r>
-              <w:t>)</w:t>
-            </w:r>
-          </w:p>
-        </w:tc>
-      </w:tr>
-      <w:tr>
-        <w:tc>
-          <w:tcPr>
-            <w:tcW w:w="0" w:type="auto"/>
-          </w:tcPr>
-          <w:p>
-            <w:pPr>
-              <w:pStyle w:val="TF-TEXTO-QUADRO"/>
-            </w:pPr>
-            <w:r>
-              <w:t>itens (alíneas)</w:t>
-            </w:r>
-          </w:p>
-        </w:tc>
-        <w:tc>
-          <w:tcPr>
-            <w:tcW w:w="0" w:type="auto"/>
-          </w:tcPr>
-          <w:p>
-            <w:pPr>
-              <w:pStyle w:val="TF-TEXTO-QUADRO"/>
-            </w:pPr>
-            <w:r>
-              <w:t>ver descrição abaixo (Times New Roman, 1</w:t>
-            </w:r>
-            <w:r>
-              <w:t>0</w:t>
-            </w:r>
-            <w:r>
-              <w:t>pt)</w:t>
-            </w:r>
-          </w:p>
-        </w:tc>
-      </w:tr>
-      <w:tr>
-        <w:tc>
-          <w:tcPr>
-            <w:tcW w:w="0" w:type="auto"/>
-          </w:tcPr>
-          <w:p>
-            <w:pPr>
-              <w:pStyle w:val="TF-TEXTO-QUADRO"/>
-            </w:pPr>
-            <w:r>
-              <w:t>referência bibliográfica</w:t>
-            </w:r>
-          </w:p>
-        </w:tc>
-        <w:tc>
-          <w:tcPr>
-            <w:tcW w:w="0" w:type="auto"/>
-          </w:tcPr>
-          <w:p>
-            <w:pPr>
-              <w:pStyle w:val="TF-TEXTO-QUADRO"/>
-            </w:pPr>
-            <w:r>
-              <w:t>TF-</w:t>
-            </w:r>
-            <w:r>
-              <w:t xml:space="preserve">REFERÊNCIA </w:t>
-            </w:r>
-            <w:r>
-              <w:t>ITEM (Times New Roman, 1</w:t>
-            </w:r>
-            <w:r>
-              <w:t>0</w:t>
-            </w:r>
-            <w:r>
-              <w:t>pt, alinhada à margem esquerda)</w:t>
-            </w:r>
-          </w:p>
-        </w:tc>
-      </w:tr>
-      <w:tr>
-        <w:tc>
-          <w:tcPr>
-            <w:tcW w:w="0" w:type="auto"/>
-          </w:tcPr>
-          <w:p>
-            <w:pPr>
-              <w:pStyle w:val="TF-TEXTO-QUADRO"/>
-            </w:pPr>
-            <w:r>
-              <w:t>fonte, legenda, texto de quadro/tabela e figura</w:t>
-            </w:r>
-          </w:p>
-        </w:tc>
-        <w:tc>
-          <w:tcPr>
-            <w:tcW w:w="0" w:type="auto"/>
-          </w:tcPr>
-          <w:p>
-            <w:pPr>
-              <w:pStyle w:val="TF-TEXTO-QUADRO"/>
-              <w:rPr>
-                <w:lang w:val="en-US"/>
-              </w:rPr>
-            </w:pPr>
-            <w:r>
-              <w:rPr>
-                <w:lang w:val="en-US"/>
-              </w:rPr>
-              <w:t xml:space="preserve">TF-FONTE (Times New Roman, </w:t>
-            </w:r>
-            <w:r>
-              <w:rPr>
-                <w:lang w:val="en-US"/>
-              </w:rPr>
-              <w:t>9</w:t>
-            </w:r>
-            <w:r>
-              <w:rPr>
-                <w:lang w:val="en-US"/>
-              </w:rPr>
-              <w:t xml:space="preserve">pt, </w:t>
-            </w:r>
-            <w:proofErr w:type="spellStart"/>
-            <w:r>
-              <w:rPr>
-                <w:lang w:val="en-US"/>
-              </w:rPr>
-              <w:t>centralizada</w:t>
-            </w:r>
-            <w:proofErr w:type="spellEnd"/>
-            <w:r>
-              <w:rPr>
-                <w:lang w:val="en-US"/>
-              </w:rPr>
-              <w:t>)</w:t>
-            </w:r>
-          </w:p>
-          <w:p>
-            <w:pPr>
-              <w:pStyle w:val="TF-TEXTO-QUADRO"/>
-              <w:rPr>
-                <w:lang w:val="en-US"/>
-              </w:rPr>
-            </w:pPr>
-            <w:r>
-              <w:rPr>
-                <w:lang w:val="en-US"/>
-              </w:rPr>
-              <w:t>TF-LEGENDA, (Times New Roman, 1</w:t>
-            </w:r>
-            <w:r>
-              <w:rPr>
-                <w:lang w:val="en-US"/>
-              </w:rPr>
-              <w:t>0</w:t>
-            </w:r>
-            <w:r>
-              <w:rPr>
-                <w:lang w:val="en-US"/>
-              </w:rPr>
-              <w:t xml:space="preserve">pt, </w:t>
-            </w:r>
-            <w:proofErr w:type="spellStart"/>
-            <w:r>
-              <w:rPr>
-                <w:lang w:val="en-US"/>
-              </w:rPr>
-              <w:t>centralizada</w:t>
-            </w:r>
-            <w:proofErr w:type="spellEnd"/>
-            <w:r>
-              <w:rPr>
-                <w:lang w:val="en-US"/>
-              </w:rPr>
-              <w:t>)</w:t>
+              <w:t>pt, centralizada)</w:t>
             </w:r>
           </w:p>
           <w:p>
@@ -6121,15 +5270,7 @@
               <w:pStyle w:val="TF-TEXTO-QUADRO"/>
             </w:pPr>
             <w:r>
-              <w:t xml:space="preserve">título da seção </w:t>
-            </w:r>
-            <w:proofErr w:type="spellStart"/>
-            <w:r>
-              <w:t>quinária</w:t>
-            </w:r>
-            <w:proofErr w:type="spellEnd"/>
-            <w:r>
-              <w:t xml:space="preserve"> (1.1.1.1.1)</w:t>
+              <w:t>título da seção quinária (1.1.1.1.1)</w:t>
             </w:r>
           </w:p>
         </w:tc>
@@ -6176,15 +5317,7 @@
               <w:t xml:space="preserve">espaço </w:t>
             </w:r>
             <w:r>
-              <w:t xml:space="preserve">simples, com 6 </w:t>
-            </w:r>
-            <w:proofErr w:type="spellStart"/>
-            <w:r>
-              <w:t>pt</w:t>
-            </w:r>
-            <w:proofErr w:type="spellEnd"/>
-            <w:r>
-              <w:t xml:space="preserve"> antes do parágrafo</w:t>
+              <w:t>simples, com 6 pt antes do parágrafo</w:t>
             </w:r>
           </w:p>
         </w:tc>
@@ -6249,15 +5382,7 @@
               <w:pStyle w:val="TF-TEXTO-QUADRO"/>
             </w:pPr>
             <w:r>
-              <w:t xml:space="preserve">espaço simples, com 6 </w:t>
-            </w:r>
-            <w:proofErr w:type="spellStart"/>
-            <w:r>
-              <w:t>pt</w:t>
-            </w:r>
-            <w:proofErr w:type="spellEnd"/>
-            <w:r>
-              <w:t xml:space="preserve"> antes do parágrafo</w:t>
+              <w:t>espaço simples, com 6 pt antes do parágrafo</w:t>
             </w:r>
           </w:p>
         </w:tc>
@@ -6288,15 +5413,7 @@
               <w:pStyle w:val="TF-TEXTO-QUADRO"/>
             </w:pPr>
             <w:r>
-              <w:t xml:space="preserve">espaço simples, com 6 </w:t>
-            </w:r>
-            <w:proofErr w:type="spellStart"/>
-            <w:r>
-              <w:t>pt</w:t>
-            </w:r>
-            <w:proofErr w:type="spellEnd"/>
-            <w:r>
-              <w:t xml:space="preserve"> antes do parágrafo</w:t>
+              <w:t>espaço simples, com 6 pt antes do parágrafo</w:t>
             </w:r>
           </w:p>
         </w:tc>
@@ -6327,15 +5444,7 @@
               <w:pStyle w:val="TF-TEXTO-QUADRO"/>
             </w:pPr>
             <w:r>
-              <w:t xml:space="preserve">espaço simples, com 6 </w:t>
-            </w:r>
-            <w:proofErr w:type="spellStart"/>
-            <w:r>
-              <w:t>pt</w:t>
-            </w:r>
-            <w:proofErr w:type="spellEnd"/>
-            <w:r>
-              <w:t xml:space="preserve"> antes do parágrafo</w:t>
+              <w:t>espaço simples, com 6 pt antes do parágrafo</w:t>
             </w:r>
           </w:p>
         </w:tc>
@@ -6433,15 +5542,7 @@
         </w:numPr>
       </w:pPr>
       <w:r>
-        <w:t xml:space="preserve">quando contiver subitens, </w:t>
-      </w:r>
-      <w:proofErr w:type="gramStart"/>
-      <w:r>
-        <w:t>os mesmos</w:t>
-      </w:r>
-      <w:proofErr w:type="gramEnd"/>
-      <w:r>
-        <w:t xml:space="preserve"> devem iniciar com hífen colocado sob a primeira letra do texto do item correspondente (FORMATO: TF-SUBALÍNEA nível 1 ou TF-SUBALÍNEA nível 2, conforme o caso). Nesse caso, cada subitem deve terminar com uma vírgula, exceto o último que termina com ponto ou com ponto e vírgula.</w:t>
+        <w:t>quando contiver subitens, os mesmos devem iniciar com hífen colocado sob a primeira letra do texto do item correspondente (FORMATO: TF-SUBALÍNEA nível 1 ou TF-SUBALÍNEA nível 2, conforme o caso). Nesse caso, cada subitem deve terminar com uma vírgula, exceto o último que termina com ponto ou com ponto e vírgula.</w:t>
       </w:r>
     </w:p>
     <w:p>
@@ -6567,15 +5668,7 @@
       <w:bookmarkStart w:id="104" w:name="_Toc96357713"/>
       <w:bookmarkStart w:id="105" w:name="_Toc96491855"/>
       <w:r>
-        <w:t xml:space="preserve">Exemplo de título de seção </w:t>
-      </w:r>
-      <w:proofErr w:type="spellStart"/>
-      <w:r>
-        <w:t>quinária</w:t>
-      </w:r>
-      <w:proofErr w:type="spellEnd"/>
-      <w:r>
-        <w:t xml:space="preserve"> [FORMATO: TF-TÍTULO 5</w:t>
+        <w:t>Exemplo de título de seção quinária [FORMATO: TF-TÍTULO 5</w:t>
       </w:r>
       <w:bookmarkEnd w:id="94"/>
       <w:bookmarkEnd w:id="95"/>
@@ -7023,14 +6116,12 @@
             <w:r>
               <w:t xml:space="preserve">struturaMalha.T1Sensibilizada: </w:t>
             </w:r>
-            <w:proofErr w:type="gramStart"/>
             <w:r>
               <w:t>Boolean</w:t>
             </w:r>
             <w:r>
               <w:t>;</w:t>
             </w:r>
-            <w:proofErr w:type="gramEnd"/>
           </w:p>
           <w:p>
             <w:pPr>
@@ -7045,26 +6136,16 @@
               <w:pStyle w:val="TF-CDIGO-FONTE"/>
             </w:pPr>
             <w:r>
-              <w:t xml:space="preserve"> </w:t>
-            </w:r>
-            <w:proofErr w:type="gramStart"/>
-            <w:r>
-              <w:t>result :</w:t>
-            </w:r>
-            <w:proofErr w:type="gramEnd"/>
-            <w:r>
-              <w:t>= (Fp2 and Fp4);</w:t>
+              <w:t xml:space="preserve"> result := (Fp2 and Fp4);</w:t>
             </w:r>
           </w:p>
           <w:p>
             <w:pPr>
               <w:pStyle w:val="TF-CDIGO-FONTE"/>
             </w:pPr>
-            <w:proofErr w:type="gramStart"/>
             <w:r>
               <w:t>end;</w:t>
             </w:r>
-            <w:proofErr w:type="gramEnd"/>
           </w:p>
           <w:p>
             <w:pPr>
@@ -7076,18 +6157,8 @@
               <w:pStyle w:val="TF-CDIGO-FONTE"/>
             </w:pPr>
             <w:r>
-              <w:t xml:space="preserve">function TEstruturaMalha.T2Sensibilizada: </w:t>
-            </w:r>
-            <w:proofErr w:type="spellStart"/>
-            <w:proofErr w:type="gramStart"/>
-            <w:r>
-              <w:t>boolean</w:t>
-            </w:r>
-            <w:proofErr w:type="spellEnd"/>
-            <w:r>
-              <w:t>;</w:t>
-            </w:r>
-            <w:proofErr w:type="gramEnd"/>
+              <w:t>function TEstruturaMalha.T2Sensibilizada: boolean;</w:t>
+            </w:r>
           </w:p>
           <w:p>
             <w:pPr>
@@ -7102,26 +6173,16 @@
               <w:pStyle w:val="TF-CDIGO-FONTE"/>
             </w:pPr>
             <w:r>
-              <w:t xml:space="preserve"> </w:t>
-            </w:r>
-            <w:proofErr w:type="gramStart"/>
-            <w:r>
-              <w:t>result :</w:t>
-            </w:r>
-            <w:proofErr w:type="gramEnd"/>
-            <w:r>
-              <w:t>= (Fp1 and Fp3);</w:t>
+              <w:t xml:space="preserve"> result := (Fp1 and Fp3);</w:t>
             </w:r>
           </w:p>
           <w:p>
             <w:pPr>
               <w:pStyle w:val="TF-CDIGO-FONTE"/>
             </w:pPr>
-            <w:proofErr w:type="gramStart"/>
             <w:r>
               <w:t>end;</w:t>
             </w:r>
-            <w:proofErr w:type="gramEnd"/>
           </w:p>
           <w:p>
             <w:pPr>
@@ -7133,18 +6194,8 @@
               <w:pStyle w:val="TF-CDIGO-FONTE"/>
             </w:pPr>
             <w:r>
-              <w:t xml:space="preserve">function TEstruturaMalha.T3Sensibilizada: </w:t>
-            </w:r>
-            <w:proofErr w:type="spellStart"/>
-            <w:proofErr w:type="gramStart"/>
-            <w:r>
-              <w:t>boolean</w:t>
-            </w:r>
-            <w:proofErr w:type="spellEnd"/>
-            <w:r>
-              <w:t>;</w:t>
-            </w:r>
-            <w:proofErr w:type="gramEnd"/>
+              <w:t>function TEstruturaMalha.T3Sensibilizada: boolean;</w:t>
+            </w:r>
           </w:p>
           <w:p>
             <w:pPr>
@@ -7159,15 +6210,7 @@
               <w:pStyle w:val="TF-CDIGO-FONTE"/>
             </w:pPr>
             <w:r>
-              <w:t xml:space="preserve"> </w:t>
-            </w:r>
-            <w:proofErr w:type="gramStart"/>
-            <w:r>
-              <w:t>result :</w:t>
-            </w:r>
-            <w:proofErr w:type="gramEnd"/>
-            <w:r>
-              <w:t>= (Fp2 and Fp4);</w:t>
+              <w:t xml:space="preserve"> result := (Fp2 and Fp4);</w:t>
             </w:r>
           </w:p>
           <w:p>
@@ -7365,11 +6408,9 @@
             <w:pPr>
               <w:pStyle w:val="TF-TEXTO-QUADRO-Centralizado"/>
             </w:pPr>
-            <w:proofErr w:type="spellStart"/>
             <w:r>
               <w:t>TCC´s</w:t>
             </w:r>
-            <w:proofErr w:type="spellEnd"/>
           </w:p>
         </w:tc>
         <w:tc>
@@ -8168,43 +7209,19 @@
         <w:pStyle w:val="TF-TEXTO"/>
       </w:pPr>
       <w:r>
-        <w:t xml:space="preserve">Quando a citação </w:t>
-      </w:r>
-      <w:proofErr w:type="gramStart"/>
-      <w:r>
-        <w:t>referir-se</w:t>
-      </w:r>
-      <w:proofErr w:type="gramEnd"/>
-      <w:r>
-        <w:t xml:space="preserve"> a uma parte específica do documento consultado, especificar no texto </w:t>
+        <w:t xml:space="preserve">Quando a citação referir-se a uma parte específica do documento consultado, especificar no texto </w:t>
       </w:r>
       <w:r>
         <w:t xml:space="preserve">do artigo </w:t>
       </w:r>
       <w:r>
-        <w:t>a(s) página(s). Esta(s) deverá(</w:t>
-      </w:r>
-      <w:proofErr w:type="spellStart"/>
-      <w:r>
-        <w:t>ão</w:t>
-      </w:r>
-      <w:proofErr w:type="spellEnd"/>
-      <w:r>
-        <w:t xml:space="preserve">) seguir a data, separada(s) </w:t>
+        <w:t xml:space="preserve">a(s) página(s). Esta(s) deverá(ão) seguir a data, separada(s) </w:t>
       </w:r>
       <w:r>
         <w:t>por vírgula</w:t>
       </w:r>
       <w:r>
-        <w:t xml:space="preserve">(s) e precedida(s) pelo designativo que a(s) caracteriza(m). Como exemplo, mostra-se: “(SCHIMT, 1999, p. 50)” ou “... visto que </w:t>
-      </w:r>
-      <w:proofErr w:type="spellStart"/>
-      <w:r>
-        <w:t>Schimt</w:t>
-      </w:r>
-      <w:proofErr w:type="spellEnd"/>
-      <w:r>
-        <w:t xml:space="preserve"> (1999, p. 50) implementou ...”.</w:t>
+        <w:t>(s) e precedida(s) pelo designativo que a(s) caracteriza(m). Como exemplo, mostra-se: “(SCHIMT, 1999, p. 50)” ou “... visto que Schimt (1999, p. 50) implementou ...”.</w:t>
       </w:r>
     </w:p>
     <w:p>
@@ -8295,25 +7312,21 @@
         </w:rPr>
         <w:t xml:space="preserve"> </w:t>
       </w:r>
-      <w:proofErr w:type="spellStart"/>
       <w:r>
         <w:rPr>
           <w:rStyle w:val="TF-COURIER9"/>
         </w:rPr>
         <w:t>TTabelaTransicao</w:t>
       </w:r>
-      <w:proofErr w:type="spellEnd"/>
       <w:r>
         <w:t xml:space="preserve"> e </w:t>
       </w:r>
-      <w:proofErr w:type="spellStart"/>
       <w:r>
         <w:rPr>
           <w:rStyle w:val="TF-COURIER9"/>
         </w:rPr>
         <w:t>TExpressaoRegular</w:t>
       </w:r>
-      <w:proofErr w:type="spellEnd"/>
       <w:r>
         <w:t xml:space="preserve"> são classes de interface, porém estão sendo consideradas como classes de domínio da aplicação.</w:t>
       </w:r>
@@ -10599,6 +9612,18 @@
       <w:spacing w:after="120"/>
     </w:pPr>
   </w:style>
+  <w:style w:type="character" w:styleId="MenoPendente">
+    <w:name w:val="Unresolved Mention"/>
+    <w:basedOn w:val="Fontepargpadro"/>
+    <w:uiPriority w:val="99"/>
+    <w:semiHidden/>
+    <w:unhideWhenUsed/>
+    <w:rsid w:val="00CE38E8"/>
+    <w:rPr>
+      <w:color w:val="605E5C"/>
+      <w:shd w:val="clear" w:color="auto" w:fill="E1DFDD"/>
+    </w:rPr>
+  </w:style>
 </w:styles>
 </file>
 
@@ -10898,6 +9923,10 @@
 </file>
 
 <file path=customXml/item1.xml><?xml version="1.0" encoding="utf-8"?>
+<b:Sources xmlns:b="http://schemas.openxmlformats.org/officeDocument/2006/bibliography" xmlns="http://schemas.openxmlformats.org/officeDocument/2006/bibliography" SelectedStyle="" StyleName=""/>
+</file>
+
+<file path=customXml/item2.xml><?xml version="1.0" encoding="utf-8"?>
 <p:properties xmlns:p="http://schemas.microsoft.com/office/2006/metadata/properties" xmlns:xsi="http://www.w3.org/2001/XMLSchema-instance" xmlns:pc="http://schemas.microsoft.com/office/infopath/2007/PartnerControls">
   <documentManagement>
     <Has_Teacher_Only_SectionGroup xmlns="f8440490-6d1a-488a-8abf-48b89d0123a0" xsi:nil="true"/>
@@ -10945,20 +9974,7 @@
 </p:properties>
 </file>
 
-<file path=customXml/item2.xml><?xml version="1.0" encoding="utf-8"?>
-<b:Sources xmlns:b="http://schemas.openxmlformats.org/officeDocument/2006/bibliography" xmlns="http://schemas.openxmlformats.org/officeDocument/2006/bibliography" SelectedStyle="" StyleName=""/>
-</file>
-
 <file path=customXml/item3.xml><?xml version="1.0" encoding="utf-8"?>
-<?mso-contentType ?>
-<FormTemplates xmlns="http://schemas.microsoft.com/sharepoint/v3/contenttype/forms">
-  <Display>DocumentLibraryForm</Display>
-  <Edit>DocumentLibraryForm</Edit>
-  <New>DocumentLibraryForm</New>
-</FormTemplates>
-</file>
-
-<file path=customXml/item4.xml><?xml version="1.0" encoding="utf-8"?>
 <ct:contentTypeSchema xmlns:ct="http://schemas.microsoft.com/office/2006/metadata/contentType" xmlns:ma="http://schemas.microsoft.com/office/2006/metadata/properties/metaAttributes" ct:_="" ma:_="" ma:contentTypeName="Documento" ma:contentTypeID="0x010100F13453D0801D5E45B1745A09551F1C32" ma:contentTypeVersion="28" ma:contentTypeDescription="Crie um novo documento." ma:contentTypeScope="" ma:versionID="fa9ef3803bb4ef638f344296fd7d9170">
   <xsd:schema xmlns:xsd="http://www.w3.org/2001/XMLSchema" xmlns:xs="http://www.w3.org/2001/XMLSchema" xmlns:p="http://schemas.microsoft.com/office/2006/metadata/properties" xmlns:ns3="f8440490-6d1a-488a-8abf-48b89d0123a0" xmlns:ns4="22206413-f776-4b11-bcb2-0b935dc83731" targetNamespace="http://schemas.microsoft.com/office/2006/metadata/properties" ma:root="true" ma:fieldsID="5a7e583b53460e8ff4480ccd12c418cb" ns3:_="" ns4:_="">
     <xsd:import namespace="f8440490-6d1a-488a-8abf-48b89d0123a0"/>
@@ -11333,7 +10349,24 @@
 </ct:contentTypeSchema>
 </file>
 
+<file path=customXml/item4.xml><?xml version="1.0" encoding="utf-8"?>
+<?mso-contentType ?>
+<FormTemplates xmlns="http://schemas.microsoft.com/sharepoint/v3/contenttype/forms">
+  <Display>DocumentLibraryForm</Display>
+  <Edit>DocumentLibraryForm</Edit>
+  <New>DocumentLibraryForm</New>
+</FormTemplates>
+</file>
+
 <file path=customXml/itemProps1.xml><?xml version="1.0" encoding="utf-8"?>
+<ds:datastoreItem xmlns:ds="http://schemas.openxmlformats.org/officeDocument/2006/customXml" ds:itemID="{C4ABEB26-2A1A-47A3-9790-FB037264D9B4}">
+  <ds:schemaRefs>
+    <ds:schemaRef ds:uri="http://schemas.openxmlformats.org/officeDocument/2006/bibliography"/>
+  </ds:schemaRefs>
+</ds:datastoreItem>
+</file>
+
+<file path=customXml/itemProps2.xml><?xml version="1.0" encoding="utf-8"?>
 <ds:datastoreItem xmlns:ds="http://schemas.openxmlformats.org/officeDocument/2006/customXml" ds:itemID="{8DA352C3-1804-4B1A-A44A-0C8F651EBE51}">
   <ds:schemaRefs>
     <ds:schemaRef ds:uri="http://schemas.microsoft.com/office/2006/metadata/properties"/>
@@ -11343,23 +10376,7 @@
 </ds:datastoreItem>
 </file>
 
-<file path=customXml/itemProps2.xml><?xml version="1.0" encoding="utf-8"?>
-<ds:datastoreItem xmlns:ds="http://schemas.openxmlformats.org/officeDocument/2006/customXml" ds:itemID="{C4ABEB26-2A1A-47A3-9790-FB037264D9B4}">
-  <ds:schemaRefs>
-    <ds:schemaRef ds:uri="http://schemas.openxmlformats.org/officeDocument/2006/bibliography"/>
-  </ds:schemaRefs>
-</ds:datastoreItem>
-</file>
-
 <file path=customXml/itemProps3.xml><?xml version="1.0" encoding="utf-8"?>
-<ds:datastoreItem xmlns:ds="http://schemas.openxmlformats.org/officeDocument/2006/customXml" ds:itemID="{2B827772-E1CC-4349-9FCB-FE8674A2EA98}">
-  <ds:schemaRefs>
-    <ds:schemaRef ds:uri="http://schemas.microsoft.com/sharepoint/v3/contenttype/forms"/>
-  </ds:schemaRefs>
-</ds:datastoreItem>
-</file>
-
-<file path=customXml/itemProps4.xml><?xml version="1.0" encoding="utf-8"?>
 <ds:datastoreItem xmlns:ds="http://schemas.openxmlformats.org/officeDocument/2006/customXml" ds:itemID="{5AB50341-27D8-4A77-A704-8A35390CE9B7}">
   <ds:schemaRefs>
     <ds:schemaRef ds:uri="http://schemas.microsoft.com/office/2006/metadata/contentType"/>
@@ -11376,4 +10393,12 @@
     <ds:schemaRef ds:uri="http://schemas.microsoft.com/internal/obd"/>
   </ds:schemaRefs>
 </ds:datastoreItem>
+</file>
+
+<file path=customXml/itemProps4.xml><?xml version="1.0" encoding="utf-8"?>
+<ds:datastoreItem xmlns:ds="http://schemas.openxmlformats.org/officeDocument/2006/customXml" ds:itemID="{2B827772-E1CC-4349-9FCB-FE8674A2EA98}">
+  <ds:schemaRefs>
+    <ds:schemaRef ds:uri="http://schemas.microsoft.com/sharepoint/v3/contenttype/forms"/>
+  </ds:schemaRefs>
+</ds:datastoreItem>
 </file>
</xml_diff>